<commit_message>
Sprint backlog formato Word 28/05/2019
</commit_message>
<xml_diff>
--- a/PrimerSprint/SprintBacklog.docx
+++ b/PrimerSprint/SprintBacklog.docx
@@ -4,7 +4,63 @@
   <w:body>
     <w:p>
       <w:pPr>
-        <w:pStyle w:val="Puesto"/>
+        <w:pStyle w:val="Ttulo1"/>
+      </w:pPr>
+      <w:r>
+        <w:t xml:space="preserve">Casos de Uso a implementar durante los 2 </w:t>
+      </w:r>
+      <w:r>
+        <w:t>primeros</w:t>
+      </w:r>
+      <w:r>
+        <w:t xml:space="preserve"> </w:t>
+      </w:r>
+      <w:proofErr w:type="spellStart"/>
+      <w:r>
+        <w:t>Sprints</w:t>
+      </w:r>
+      <w:proofErr w:type="spellEnd"/>
+      <w:r>
+        <w:t>.</w:t>
+      </w:r>
+      <w:bookmarkStart w:id="0" w:name="_GoBack"/>
+      <w:bookmarkEnd w:id="0"/>
+    </w:p>
+    <w:p>
+      <w:pPr>
+        <w:pStyle w:val="Prrafodelista"/>
+        <w:numPr>
+          <w:ilvl w:val="0"/>
+          <w:numId w:val="1"/>
+        </w:numPr>
+      </w:pPr>
+      <w:r>
+        <w:t>Consultar objetos sobre el visor GIS.</w:t>
+      </w:r>
+    </w:p>
+    <w:p>
+      <w:pPr>
+        <w:pStyle w:val="Prrafodelista"/>
+        <w:numPr>
+          <w:ilvl w:val="0"/>
+          <w:numId w:val="1"/>
+        </w:numPr>
+      </w:pPr>
+      <w:r>
+        <w:t>Negar el acceso a usuario de MDEF sin perfil en AGNEX (incluye la autenticación del usuario).</w:t>
+      </w:r>
+    </w:p>
+    <w:p>
+      <w:pPr>
+        <w:ind w:left="705"/>
+      </w:pPr>
+      <w:r>
+        <w:t>La persistencia de objetos la realizaremos sobre H2.</w:t>
+      </w:r>
+    </w:p>
+    <w:p>
+      <w:pPr>
+        <w:pStyle w:val="Ttulo1"/>
       </w:pPr>
       <w:r>
         <w:t>Sprint número 1.</w:t>
@@ -439,7 +495,7 @@
                 <w:color w:val="000000"/>
               </w:rPr>
             </w:pPr>
-            <w:bookmarkStart w:id="0" w:name="__DdeLink__103_3216571927"/>
+            <w:bookmarkStart w:id="1" w:name="__DdeLink__103_3216571927"/>
             <w:r>
               <w:rPr>
                 <w:rFonts w:eastAsia="Liberation Mono" w:cs="Liberation Mono"/>
@@ -447,7 +503,7 @@
               </w:rPr>
               <w:t>Diagrama de Secuencia del Caso de Uso “Mostrar información sobre cada artefacto”.</w:t>
             </w:r>
-            <w:bookmarkEnd w:id="0"/>
+            <w:bookmarkEnd w:id="1"/>
           </w:p>
         </w:tc>
         <w:tc>
@@ -592,8 +648,6 @@
               </w:rPr>
               <w:t>12</w:t>
             </w:r>
-            <w:bookmarkStart w:id="1" w:name="_GoBack"/>
-            <w:bookmarkEnd w:id="1"/>
             <w:r>
               <w:rPr>
                 <w:rFonts w:eastAsia="Liberation Mono" w:cs="Liberation Mono"/>
@@ -627,6 +681,126 @@
     </w:sectPr>
   </w:body>
 </w:document>
+</file>
+
+<file path=word/numbering.xml><?xml version="1.0" encoding="utf-8"?>
+<w:numbering xmlns:wpc="http://schemas.microsoft.com/office/word/2010/wordprocessingCanvas" xmlns:mc="http://schemas.openxmlformats.org/markup-compatibility/2006" xmlns:o="urn:schemas-microsoft-com:office:office" xmlns:r="http://schemas.openxmlformats.org/officeDocument/2006/relationships" xmlns:m="http://schemas.openxmlformats.org/officeDocument/2006/math" xmlns:v="urn:schemas-microsoft-com:vml" xmlns:wp14="http://schemas.microsoft.com/office/word/2010/wordprocessingDrawing" xmlns:wp="http://schemas.openxmlformats.org/drawingml/2006/wordprocessingDrawing" xmlns:w10="urn:schemas-microsoft-com:office:word" xmlns:w="http://schemas.openxmlformats.org/wordprocessingml/2006/main" xmlns:w14="http://schemas.microsoft.com/office/word/2010/wordml" xmlns:w15="http://schemas.microsoft.com/office/word/2012/wordml" xmlns:wpg="http://schemas.microsoft.com/office/word/2010/wordprocessingGroup" xmlns:wpi="http://schemas.microsoft.com/office/word/2010/wordprocessingInk" xmlns:wne="http://schemas.microsoft.com/office/word/2006/wordml" xmlns:wps="http://schemas.microsoft.com/office/word/2010/wordprocessingShape" mc:Ignorable="w14 w15 wp14">
+  <w:abstractNum w:abstractNumId="0" w15:restartNumberingAfterBreak="0">
+    <w:nsid w:val="003C2D4F"/>
+    <w:multiLevelType w:val="hybridMultilevel"/>
+    <w:tmpl w:val="34B094E2"/>
+    <w:lvl w:ilvl="0" w:tplc="ED3217CC">
+      <w:numFmt w:val="bullet"/>
+      <w:lvlText w:val="-"/>
+      <w:lvlJc w:val="left"/>
+      <w:pPr>
+        <w:ind w:left="1065" w:hanging="360"/>
+      </w:pPr>
+      <w:rPr>
+        <w:rFonts w:ascii="Liberation Serif" w:eastAsia="Noto Serif CJK SC" w:hAnsi="Liberation Serif" w:cs="FreeSans" w:hint="default"/>
+      </w:rPr>
+    </w:lvl>
+    <w:lvl w:ilvl="1" w:tplc="0C0A0003" w:tentative="1">
+      <w:start w:val="1"/>
+      <w:numFmt w:val="bullet"/>
+      <w:lvlText w:val="o"/>
+      <w:lvlJc w:val="left"/>
+      <w:pPr>
+        <w:ind w:left="1785" w:hanging="360"/>
+      </w:pPr>
+      <w:rPr>
+        <w:rFonts w:ascii="Courier New" w:hAnsi="Courier New" w:cs="Courier New" w:hint="default"/>
+      </w:rPr>
+    </w:lvl>
+    <w:lvl w:ilvl="2" w:tplc="0C0A0005" w:tentative="1">
+      <w:start w:val="1"/>
+      <w:numFmt w:val="bullet"/>
+      <w:lvlText w:val=""/>
+      <w:lvlJc w:val="left"/>
+      <w:pPr>
+        <w:ind w:left="2505" w:hanging="360"/>
+      </w:pPr>
+      <w:rPr>
+        <w:rFonts w:ascii="Wingdings" w:hAnsi="Wingdings" w:hint="default"/>
+      </w:rPr>
+    </w:lvl>
+    <w:lvl w:ilvl="3" w:tplc="0C0A0001" w:tentative="1">
+      <w:start w:val="1"/>
+      <w:numFmt w:val="bullet"/>
+      <w:lvlText w:val=""/>
+      <w:lvlJc w:val="left"/>
+      <w:pPr>
+        <w:ind w:left="3225" w:hanging="360"/>
+      </w:pPr>
+      <w:rPr>
+        <w:rFonts w:ascii="Symbol" w:hAnsi="Symbol" w:hint="default"/>
+      </w:rPr>
+    </w:lvl>
+    <w:lvl w:ilvl="4" w:tplc="0C0A0003" w:tentative="1">
+      <w:start w:val="1"/>
+      <w:numFmt w:val="bullet"/>
+      <w:lvlText w:val="o"/>
+      <w:lvlJc w:val="left"/>
+      <w:pPr>
+        <w:ind w:left="3945" w:hanging="360"/>
+      </w:pPr>
+      <w:rPr>
+        <w:rFonts w:ascii="Courier New" w:hAnsi="Courier New" w:cs="Courier New" w:hint="default"/>
+      </w:rPr>
+    </w:lvl>
+    <w:lvl w:ilvl="5" w:tplc="0C0A0005" w:tentative="1">
+      <w:start w:val="1"/>
+      <w:numFmt w:val="bullet"/>
+      <w:lvlText w:val=""/>
+      <w:lvlJc w:val="left"/>
+      <w:pPr>
+        <w:ind w:left="4665" w:hanging="360"/>
+      </w:pPr>
+      <w:rPr>
+        <w:rFonts w:ascii="Wingdings" w:hAnsi="Wingdings" w:hint="default"/>
+      </w:rPr>
+    </w:lvl>
+    <w:lvl w:ilvl="6" w:tplc="0C0A0001" w:tentative="1">
+      <w:start w:val="1"/>
+      <w:numFmt w:val="bullet"/>
+      <w:lvlText w:val=""/>
+      <w:lvlJc w:val="left"/>
+      <w:pPr>
+        <w:ind w:left="5385" w:hanging="360"/>
+      </w:pPr>
+      <w:rPr>
+        <w:rFonts w:ascii="Symbol" w:hAnsi="Symbol" w:hint="default"/>
+      </w:rPr>
+    </w:lvl>
+    <w:lvl w:ilvl="7" w:tplc="0C0A0003" w:tentative="1">
+      <w:start w:val="1"/>
+      <w:numFmt w:val="bullet"/>
+      <w:lvlText w:val="o"/>
+      <w:lvlJc w:val="left"/>
+      <w:pPr>
+        <w:ind w:left="6105" w:hanging="360"/>
+      </w:pPr>
+      <w:rPr>
+        <w:rFonts w:ascii="Courier New" w:hAnsi="Courier New" w:cs="Courier New" w:hint="default"/>
+      </w:rPr>
+    </w:lvl>
+    <w:lvl w:ilvl="8" w:tplc="0C0A0005" w:tentative="1">
+      <w:start w:val="1"/>
+      <w:numFmt w:val="bullet"/>
+      <w:lvlText w:val=""/>
+      <w:lvlJc w:val="left"/>
+      <w:pPr>
+        <w:ind w:left="6825" w:hanging="360"/>
+      </w:pPr>
+      <w:rPr>
+        <w:rFonts w:ascii="Wingdings" w:hAnsi="Wingdings" w:hint="default"/>
+      </w:rPr>
+    </w:lvl>
+  </w:abstractNum>
+  <w:num w:numId="1">
+    <w:abstractNumId w:val="0"/>
+  </w:num>
+</w:numbering>
 </file>
 
 <file path=word/styles.xml><?xml version="1.0" encoding="utf-8"?>
@@ -1022,6 +1196,27 @@
       <w:widowControl w:val="0"/>
     </w:pPr>
   </w:style>
+  <w:style w:type="paragraph" w:styleId="Ttulo1">
+    <w:name w:val="heading 1"/>
+    <w:basedOn w:val="Normal"/>
+    <w:next w:val="Normal"/>
+    <w:link w:val="Ttulo1Car"/>
+    <w:uiPriority w:val="9"/>
+    <w:qFormat/>
+    <w:rsid w:val="000000B9"/>
+    <w:pPr>
+      <w:keepNext/>
+      <w:keepLines/>
+      <w:spacing w:before="240"/>
+      <w:outlineLvl w:val="0"/>
+    </w:pPr>
+    <w:rPr>
+      <w:rFonts w:asciiTheme="majorHAnsi" w:eastAsiaTheme="majorEastAsia" w:hAnsiTheme="majorHAnsi" w:cs="Mangal"/>
+      <w:color w:val="2E74B5" w:themeColor="accent1" w:themeShade="BF"/>
+      <w:sz w:val="32"/>
+      <w:szCs w:val="29"/>
+    </w:rPr>
+  </w:style>
   <w:style w:type="character" w:default="1" w:styleId="Fuentedeprrafopredeter">
     <w:name w:val="Default Paragraph Font"/>
     <w:uiPriority w:val="1"/>
@@ -1135,6 +1330,34 @@
     <w:pPr>
       <w:suppressLineNumbers/>
     </w:pPr>
+  </w:style>
+  <w:style w:type="character" w:customStyle="1" w:styleId="Ttulo1Car">
+    <w:name w:val="Título 1 Car"/>
+    <w:basedOn w:val="Fuentedeprrafopredeter"/>
+    <w:link w:val="Ttulo1"/>
+    <w:uiPriority w:val="9"/>
+    <w:rsid w:val="000000B9"/>
+    <w:rPr>
+      <w:rFonts w:asciiTheme="majorHAnsi" w:eastAsiaTheme="majorEastAsia" w:hAnsiTheme="majorHAnsi" w:cs="Mangal"/>
+      <w:color w:val="2E74B5" w:themeColor="accent1" w:themeShade="BF"/>
+      <w:sz w:val="32"/>
+      <w:szCs w:val="29"/>
+    </w:rPr>
+  </w:style>
+  <w:style w:type="paragraph" w:styleId="Prrafodelista">
+    <w:name w:val="List Paragraph"/>
+    <w:basedOn w:val="Normal"/>
+    <w:uiPriority w:val="34"/>
+    <w:qFormat/>
+    <w:rsid w:val="000000B9"/>
+    <w:pPr>
+      <w:ind w:left="720"/>
+      <w:contextualSpacing/>
+    </w:pPr>
+    <w:rPr>
+      <w:rFonts w:cs="Mangal"/>
+      <w:szCs w:val="21"/>
+    </w:rPr>
   </w:style>
 </w:styles>
 </file>

</xml_diff>

<commit_message>
Sprint Backlog formato Word 29/05/2019
</commit_message>
<xml_diff>
--- a/PrimerSprint/SprintBacklog.docx
+++ b/PrimerSprint/SprintBacklog.docx
@@ -1,18 +1,23 @@
 
 <file path=word/document.xml><?xml version="1.0" encoding="utf-8"?>
-<w:document xmlns:wpc="http://schemas.microsoft.com/office/word/2010/wordprocessingCanvas" xmlns:mc="http://schemas.openxmlformats.org/markup-compatibility/2006" xmlns:o="urn:schemas-microsoft-com:office:office" xmlns:r="http://schemas.openxmlformats.org/officeDocument/2006/relationships" xmlns:m="http://schemas.openxmlformats.org/officeDocument/2006/math" xmlns:v="urn:schemas-microsoft-com:vml" xmlns:wp14="http://schemas.microsoft.com/office/word/2010/wordprocessingDrawing" xmlns:wp="http://schemas.openxmlformats.org/drawingml/2006/wordprocessingDrawing" xmlns:w="http://schemas.openxmlformats.org/wordprocessingml/2006/main" xmlns:w14="http://schemas.microsoft.com/office/word/2010/wordml" xmlns:w10="urn:schemas-microsoft-com:office:word" xmlns:w15="http://schemas.microsoft.com/office/word/2012/wordml" xmlns:wpg="http://schemas.microsoft.com/office/word/2010/wordprocessingGroup" xmlns:wpi="http://schemas.microsoft.com/office/word/2010/wordprocessingInk" xmlns:wne="http://schemas.microsoft.com/office/word/2006/wordml" xmlns:wps="http://schemas.microsoft.com/office/word/2010/wordprocessingShape" xmlns:wpsCustomData="http://www.wps.cn/officeDocument/2013/wpsCustomData" mc:Ignorable="w14 w15 wp14">
+<w:document xmlns:wpc="http://schemas.microsoft.com/office/word/2010/wordprocessingCanvas" xmlns:mc="http://schemas.openxmlformats.org/markup-compatibility/2006" xmlns:o="urn:schemas-microsoft-com:office:office" xmlns:r="http://schemas.openxmlformats.org/officeDocument/2006/relationships" xmlns:m="http://schemas.openxmlformats.org/officeDocument/2006/math" xmlns:v="urn:schemas-microsoft-com:vml" xmlns:wp14="http://schemas.microsoft.com/office/word/2010/wordprocessingDrawing" xmlns:wp="http://schemas.openxmlformats.org/drawingml/2006/wordprocessingDrawing" xmlns:w10="urn:schemas-microsoft-com:office:word" xmlns:w="http://schemas.openxmlformats.org/wordprocessingml/2006/main" xmlns:w14="http://schemas.microsoft.com/office/word/2010/wordml" xmlns:w15="http://schemas.microsoft.com/office/word/2012/wordml" xmlns:wpg="http://schemas.microsoft.com/office/word/2010/wordprocessingGroup" xmlns:wpi="http://schemas.microsoft.com/office/word/2010/wordprocessingInk" xmlns:wne="http://schemas.microsoft.com/office/word/2006/wordml" xmlns:wps="http://schemas.microsoft.com/office/word/2010/wordprocessingShape" mc:Ignorable="w14 w15 wp14">
   <w:body>
     <w:p>
       <w:pPr>
-        <w:pStyle w:val="2"/>
+        <w:pStyle w:val="Ttulo1"/>
       </w:pPr>
       <w:r>
-        <w:t>Casos de Uso a implementar durante los 2 primeros Sprints.</w:t>
+        <w:t>Casos de Uso a implementar durante los 2 primeros Sprints</w:t>
+      </w:r>
+      <w:bookmarkStart w:id="0" w:name="_GoBack"/>
+      <w:bookmarkEnd w:id="0"/>
+      <w:r>
+        <w:t>.</w:t>
       </w:r>
     </w:p>
     <w:p>
       <w:pPr>
-        <w:pStyle w:val="15"/>
+        <w:pStyle w:val="Prrafodelista"/>
         <w:numPr>
           <w:ilvl w:val="0"/>
           <w:numId w:val="1"/>
@@ -24,7 +29,7 @@
     </w:p>
     <w:p>
       <w:pPr>
-        <w:pStyle w:val="15"/>
+        <w:pStyle w:val="Prrafodelista"/>
         <w:numPr>
           <w:ilvl w:val="0"/>
           <w:numId w:val="1"/>
@@ -44,20 +49,23 @@
     </w:p>
     <w:p>
       <w:pPr>
-        <w:pStyle w:val="2"/>
+        <w:pStyle w:val="Ttulo1"/>
       </w:pPr>
       <w:r>
-        <w:t>Sprint número 1.</w:t>
+        <w:t xml:space="preserve">Sprint </w:t>
+      </w:r>
+      <w:r>
+        <w:t>número 1.</w:t>
       </w:r>
     </w:p>
     <w:p>
       <w:pPr>
-        <w:pStyle w:val="12"/>
+        <w:pStyle w:val="PreformattedText"/>
       </w:pPr>
     </w:p>
     <w:p>
       <w:pPr>
-        <w:pStyle w:val="12"/>
+        <w:pStyle w:val="PreformattedText"/>
         <w:jc w:val="both"/>
       </w:pPr>
       <w:r>
@@ -68,25 +76,17 @@
         <w:t>Pivote</w:t>
       </w:r>
       <w:r>
-        <w:t>: CRUD de una tabla simple con un campo id (tipo autonumérico) y un campo descripción (tipo cadena). Estimación de dificultad: 15/100</w:t>
-      </w:r>
-      <w:r>
-        <w:t xml:space="preserve"> PH</w:t>
-      </w:r>
-      <w:bookmarkStart w:id="1" w:name="_GoBack"/>
-      <w:bookmarkEnd w:id="1"/>
-      <w:r>
-        <w:t xml:space="preserve">. </w:t>
+        <w:t xml:space="preserve">: CRUD de una tabla simple con un campo id (tipo autonumérico) y un campo descripción (tipo cadena). Estimación de dificultad: 15/100 PH. </w:t>
       </w:r>
     </w:p>
     <w:p>
       <w:pPr>
-        <w:pStyle w:val="12"/>
+        <w:pStyle w:val="PreformattedText"/>
       </w:pPr>
     </w:p>
     <w:p>
       <w:pPr>
-        <w:pStyle w:val="12"/>
+        <w:pStyle w:val="PreformattedText"/>
       </w:pPr>
       <w:r>
         <w:rPr>
@@ -101,16 +101,12 @@
     </w:p>
     <w:tbl>
       <w:tblPr>
-        <w:tblStyle w:val="9"/>
         <w:tblW w:w="9643" w:type="dxa"/>
-        <w:tblInd w:w="0" w:type="dxa"/>
         <w:tblBorders>
-          <w:top w:val="single" w:color="000000" w:sz="4" w:space="0"/>
-          <w:left w:val="single" w:color="000000" w:sz="4" w:space="0"/>
-          <w:bottom w:val="single" w:color="000000" w:sz="4" w:space="0"/>
-          <w:right w:val="none" w:color="auto" w:sz="0" w:space="0"/>
-          <w:insideH w:val="single" w:color="000000" w:sz="4" w:space="0"/>
-          <w:insideV w:val="none" w:color="auto" w:sz="0" w:space="0"/>
+          <w:top w:val="single" w:sz="4" w:space="0" w:color="000000"/>
+          <w:left w:val="single" w:sz="4" w:space="0" w:color="000000"/>
+          <w:bottom w:val="single" w:sz="4" w:space="0" w:color="000000"/>
+          <w:insideH w:val="single" w:sz="4" w:space="0" w:color="000000"/>
         </w:tblBorders>
         <w:tblLayout w:type="fixed"/>
         <w:tblCellMar>
@@ -119,42 +115,26 @@
           <w:bottom w:w="55" w:type="dxa"/>
           <w:right w:w="55" w:type="dxa"/>
         </w:tblCellMar>
+        <w:tblLook w:val="04A0" w:firstRow="1" w:lastRow="0" w:firstColumn="1" w:lastColumn="0" w:noHBand="0" w:noVBand="1"/>
       </w:tblPr>
       <w:tblGrid>
         <w:gridCol w:w="5893"/>
         <w:gridCol w:w="3750"/>
       </w:tblGrid>
       <w:tr>
-        <w:tblPrEx>
-          <w:tblBorders>
-            <w:top w:val="single" w:color="000000" w:sz="4" w:space="0"/>
-            <w:left w:val="single" w:color="000000" w:sz="4" w:space="0"/>
-            <w:bottom w:val="single" w:color="000000" w:sz="4" w:space="0"/>
-            <w:right w:val="none" w:color="auto" w:sz="0" w:space="0"/>
-            <w:insideH w:val="single" w:color="000000" w:sz="4" w:space="0"/>
-            <w:insideV w:val="none" w:color="auto" w:sz="0" w:space="0"/>
-          </w:tblBorders>
-          <w:tblLayout w:type="fixed"/>
-          <w:tblCellMar>
-            <w:top w:w="55" w:type="dxa"/>
-            <w:left w:w="55" w:type="dxa"/>
-            <w:bottom w:w="55" w:type="dxa"/>
-            <w:right w:w="55" w:type="dxa"/>
-          </w:tblCellMar>
-        </w:tblPrEx>
         <w:tc>
           <w:tcPr>
             <w:tcW w:w="5893" w:type="dxa"/>
             <w:tcBorders>
-              <w:top w:val="single" w:color="000000" w:sz="4" w:space="0"/>
-              <w:left w:val="single" w:color="000000" w:sz="4" w:space="0"/>
-              <w:bottom w:val="single" w:color="000000" w:sz="4" w:space="0"/>
+              <w:top w:val="single" w:sz="4" w:space="0" w:color="000000"/>
+              <w:left w:val="single" w:sz="4" w:space="0" w:color="000000"/>
+              <w:bottom w:val="single" w:sz="4" w:space="0" w:color="000000"/>
             </w:tcBorders>
             <w:shd w:val="clear" w:color="auto" w:fill="8E86AE"/>
           </w:tcPr>
           <w:p>
             <w:pPr>
-              <w:pStyle w:val="13"/>
+              <w:pStyle w:val="TableContents"/>
               <w:jc w:val="center"/>
               <w:rPr>
                 <w:rFonts w:eastAsia="Liberation Mono" w:cs="Liberation Mono"/>
@@ -178,16 +158,16 @@
           <w:tcPr>
             <w:tcW w:w="3750" w:type="dxa"/>
             <w:tcBorders>
-              <w:top w:val="single" w:color="000000" w:sz="4" w:space="0"/>
-              <w:left w:val="single" w:color="000000" w:sz="4" w:space="0"/>
-              <w:bottom w:val="single" w:color="000000" w:sz="4" w:space="0"/>
-              <w:right w:val="single" w:color="000000" w:sz="4" w:space="0"/>
+              <w:top w:val="single" w:sz="4" w:space="0" w:color="000000"/>
+              <w:left w:val="single" w:sz="4" w:space="0" w:color="000000"/>
+              <w:bottom w:val="single" w:sz="4" w:space="0" w:color="000000"/>
+              <w:right w:val="single" w:sz="4" w:space="0" w:color="000000"/>
             </w:tcBorders>
             <w:shd w:val="clear" w:color="auto" w:fill="8E86AE"/>
           </w:tcPr>
           <w:p>
             <w:pPr>
-              <w:pStyle w:val="12"/>
+              <w:pStyle w:val="PreformattedText"/>
               <w:jc w:val="center"/>
               <w:rPr>
                 <w:rFonts w:ascii="Liberation Serif" w:hAnsi="Liberation Serif"/>
@@ -207,52 +187,24 @@
                 <w:sz w:val="24"/>
                 <w:szCs w:val="24"/>
               </w:rPr>
-              <w:t>Estimación de dificultad respecto al pivote</w:t>
-            </w:r>
-            <w:r>
-              <w:rPr>
-                <w:rFonts w:ascii="Liberation Serif" w:hAnsi="Liberation Serif"/>
-                <w:b/>
-                <w:bCs/>
-                <w:color w:val="FFFFFF"/>
-                <w:sz w:val="24"/>
-                <w:szCs w:val="24"/>
-              </w:rPr>
-              <w:t xml:space="preserve"> (PH)</w:t>
+              <w:t>Estimación de dificultad respecto al pivote (PH)</w:t>
             </w:r>
           </w:p>
         </w:tc>
       </w:tr>
       <w:tr>
-        <w:tblPrEx>
-          <w:tblBorders>
-            <w:top w:val="single" w:color="000000" w:sz="4" w:space="0"/>
-            <w:left w:val="single" w:color="000000" w:sz="4" w:space="0"/>
-            <w:bottom w:val="single" w:color="000000" w:sz="4" w:space="0"/>
-            <w:right w:val="none" w:color="auto" w:sz="0" w:space="0"/>
-            <w:insideH w:val="single" w:color="000000" w:sz="4" w:space="0"/>
-            <w:insideV w:val="none" w:color="auto" w:sz="0" w:space="0"/>
-          </w:tblBorders>
-          <w:tblLayout w:type="fixed"/>
-          <w:tblCellMar>
-            <w:top w:w="55" w:type="dxa"/>
-            <w:left w:w="55" w:type="dxa"/>
-            <w:bottom w:w="55" w:type="dxa"/>
-            <w:right w:w="55" w:type="dxa"/>
-          </w:tblCellMar>
-        </w:tblPrEx>
         <w:tc>
           <w:tcPr>
             <w:tcW w:w="5893" w:type="dxa"/>
             <w:tcBorders>
-              <w:left w:val="single" w:color="000000" w:sz="4" w:space="0"/>
-              <w:bottom w:val="single" w:color="000000" w:sz="4" w:space="0"/>
+              <w:left w:val="single" w:sz="4" w:space="0" w:color="000000"/>
+              <w:bottom w:val="single" w:sz="4" w:space="0" w:color="000000"/>
             </w:tcBorders>
             <w:shd w:val="clear" w:color="auto" w:fill="auto"/>
           </w:tcPr>
           <w:p>
             <w:pPr>
-              <w:pStyle w:val="12"/>
+              <w:pStyle w:val="PreformattedText"/>
               <w:jc w:val="both"/>
               <w:rPr>
                 <w:rFonts w:ascii="Liberation Serif" w:hAnsi="Liberation Serif"/>
@@ -268,7 +220,16 @@
                 <w:sz w:val="24"/>
                 <w:szCs w:val="24"/>
               </w:rPr>
-              <w:t>Creación de una interfaz de usuario en formato HTML con ayuda del framework Bootstrap.</w:t>
+              <w:t xml:space="preserve">Creación </w:t>
+            </w:r>
+            <w:r>
+              <w:rPr>
+                <w:rFonts w:ascii="Liberation Serif" w:hAnsi="Liberation Serif"/>
+                <w:color w:val="000000"/>
+                <w:sz w:val="24"/>
+                <w:szCs w:val="24"/>
+              </w:rPr>
+              <w:t>de una interfaz de usuario en formato HTML con ayuda del framework Bootstrap.</w:t>
             </w:r>
           </w:p>
         </w:tc>
@@ -276,15 +237,15 @@
           <w:tcPr>
             <w:tcW w:w="3750" w:type="dxa"/>
             <w:tcBorders>
-              <w:left w:val="single" w:color="000000" w:sz="4" w:space="0"/>
-              <w:bottom w:val="single" w:color="000000" w:sz="4" w:space="0"/>
-              <w:right w:val="single" w:color="000000" w:sz="4" w:space="0"/>
+              <w:left w:val="single" w:sz="4" w:space="0" w:color="000000"/>
+              <w:bottom w:val="single" w:sz="4" w:space="0" w:color="000000"/>
+              <w:right w:val="single" w:sz="4" w:space="0" w:color="000000"/>
             </w:tcBorders>
             <w:shd w:val="clear" w:color="auto" w:fill="auto"/>
           </w:tcPr>
           <w:p>
             <w:pPr>
-              <w:pStyle w:val="12"/>
+              <w:pStyle w:val="PreformattedText"/>
               <w:jc w:val="center"/>
               <w:rPr>
                 <w:rFonts w:ascii="Liberation Serif" w:hAnsi="Liberation Serif"/>
@@ -306,35 +267,18 @@
         </w:tc>
       </w:tr>
       <w:tr>
-        <w:tblPrEx>
-          <w:tblBorders>
-            <w:top w:val="single" w:color="000000" w:sz="4" w:space="0"/>
-            <w:left w:val="single" w:color="000000" w:sz="4" w:space="0"/>
-            <w:bottom w:val="single" w:color="000000" w:sz="4" w:space="0"/>
-            <w:right w:val="none" w:color="auto" w:sz="0" w:space="0"/>
-            <w:insideH w:val="single" w:color="000000" w:sz="4" w:space="0"/>
-            <w:insideV w:val="none" w:color="auto" w:sz="0" w:space="0"/>
-          </w:tblBorders>
-          <w:tblLayout w:type="fixed"/>
-          <w:tblCellMar>
-            <w:top w:w="55" w:type="dxa"/>
-            <w:left w:w="55" w:type="dxa"/>
-            <w:bottom w:w="55" w:type="dxa"/>
-            <w:right w:w="55" w:type="dxa"/>
-          </w:tblCellMar>
-        </w:tblPrEx>
         <w:tc>
           <w:tcPr>
             <w:tcW w:w="5893" w:type="dxa"/>
             <w:tcBorders>
-              <w:left w:val="single" w:color="000000" w:sz="4" w:space="0"/>
-              <w:bottom w:val="single" w:color="000000" w:sz="4" w:space="0"/>
+              <w:left w:val="single" w:sz="4" w:space="0" w:color="000000"/>
+              <w:bottom w:val="single" w:sz="4" w:space="0" w:color="000000"/>
             </w:tcBorders>
             <w:shd w:val="clear" w:color="auto" w:fill="auto"/>
           </w:tcPr>
           <w:p>
             <w:pPr>
-              <w:pStyle w:val="12"/>
+              <w:pStyle w:val="PreformattedText"/>
               <w:jc w:val="both"/>
               <w:rPr>
                 <w:rFonts w:ascii="Liberation Serif" w:hAnsi="Liberation Serif"/>
@@ -358,15 +302,15 @@
           <w:tcPr>
             <w:tcW w:w="3750" w:type="dxa"/>
             <w:tcBorders>
-              <w:left w:val="single" w:color="000000" w:sz="4" w:space="0"/>
-              <w:bottom w:val="single" w:color="000000" w:sz="4" w:space="0"/>
-              <w:right w:val="single" w:color="000000" w:sz="4" w:space="0"/>
+              <w:left w:val="single" w:sz="4" w:space="0" w:color="000000"/>
+              <w:bottom w:val="single" w:sz="4" w:space="0" w:color="000000"/>
+              <w:right w:val="single" w:sz="4" w:space="0" w:color="000000"/>
             </w:tcBorders>
             <w:shd w:val="clear" w:color="auto" w:fill="auto"/>
           </w:tcPr>
           <w:p>
             <w:pPr>
-              <w:pStyle w:val="13"/>
+              <w:pStyle w:val="TableContents"/>
               <w:jc w:val="center"/>
               <w:rPr>
                 <w:rFonts w:eastAsia="Liberation Mono" w:cs="Liberation Mono"/>
@@ -384,29 +328,18 @@
         </w:tc>
       </w:tr>
       <w:tr>
-        <w:tblPrEx>
-          <w:tblBorders>
-            <w:top w:val="single" w:color="000000" w:sz="4" w:space="0"/>
-            <w:left w:val="single" w:color="000000" w:sz="4" w:space="0"/>
-            <w:bottom w:val="single" w:color="000000" w:sz="4" w:space="0"/>
-            <w:right w:val="none" w:color="auto" w:sz="0" w:space="0"/>
-            <w:insideH w:val="single" w:color="000000" w:sz="4" w:space="0"/>
-            <w:insideV w:val="none" w:color="auto" w:sz="0" w:space="0"/>
-          </w:tblBorders>
-          <w:tblLayout w:type="fixed"/>
-        </w:tblPrEx>
         <w:tc>
           <w:tcPr>
             <w:tcW w:w="5893" w:type="dxa"/>
             <w:tcBorders>
-              <w:left w:val="single" w:color="000000" w:sz="4" w:space="0"/>
-              <w:bottom w:val="single" w:color="000000" w:sz="4" w:space="0"/>
+              <w:left w:val="single" w:sz="4" w:space="0" w:color="000000"/>
+              <w:bottom w:val="single" w:sz="4" w:space="0" w:color="000000"/>
             </w:tcBorders>
             <w:shd w:val="clear" w:color="auto" w:fill="auto"/>
           </w:tcPr>
           <w:p>
             <w:pPr>
-              <w:pStyle w:val="13"/>
+              <w:pStyle w:val="TableContents"/>
               <w:rPr>
                 <w:rFonts w:eastAsia="Liberation Mono" w:cs="Liberation Mono"/>
                 <w:color w:val="000000"/>
@@ -425,15 +358,15 @@
           <w:tcPr>
             <w:tcW w:w="3750" w:type="dxa"/>
             <w:tcBorders>
-              <w:left w:val="single" w:color="000000" w:sz="4" w:space="0"/>
-              <w:bottom w:val="single" w:color="000000" w:sz="4" w:space="0"/>
-              <w:right w:val="single" w:color="000000" w:sz="4" w:space="0"/>
+              <w:left w:val="single" w:sz="4" w:space="0" w:color="000000"/>
+              <w:bottom w:val="single" w:sz="4" w:space="0" w:color="000000"/>
+              <w:right w:val="single" w:sz="4" w:space="0" w:color="000000"/>
             </w:tcBorders>
             <w:shd w:val="clear" w:color="auto" w:fill="auto"/>
           </w:tcPr>
           <w:p>
             <w:pPr>
-              <w:pStyle w:val="13"/>
+              <w:pStyle w:val="TableContents"/>
               <w:jc w:val="center"/>
               <w:rPr>
                 <w:rFonts w:eastAsia="Liberation Mono" w:cs="Liberation Mono"/>
@@ -451,35 +384,18 @@
         </w:tc>
       </w:tr>
       <w:tr>
-        <w:tblPrEx>
-          <w:tblBorders>
-            <w:top w:val="single" w:color="000000" w:sz="4" w:space="0"/>
-            <w:left w:val="single" w:color="000000" w:sz="4" w:space="0"/>
-            <w:bottom w:val="single" w:color="000000" w:sz="4" w:space="0"/>
-            <w:right w:val="none" w:color="auto" w:sz="0" w:space="0"/>
-            <w:insideH w:val="single" w:color="000000" w:sz="4" w:space="0"/>
-            <w:insideV w:val="none" w:color="auto" w:sz="0" w:space="0"/>
-          </w:tblBorders>
-          <w:tblLayout w:type="fixed"/>
-          <w:tblCellMar>
-            <w:top w:w="55" w:type="dxa"/>
-            <w:left w:w="55" w:type="dxa"/>
-            <w:bottom w:w="55" w:type="dxa"/>
-            <w:right w:w="55" w:type="dxa"/>
-          </w:tblCellMar>
-        </w:tblPrEx>
         <w:tc>
           <w:tcPr>
             <w:tcW w:w="5893" w:type="dxa"/>
             <w:tcBorders>
-              <w:left w:val="single" w:color="000000" w:sz="4" w:space="0"/>
-              <w:bottom w:val="single" w:color="000000" w:sz="4" w:space="0"/>
+              <w:left w:val="single" w:sz="4" w:space="0" w:color="000000"/>
+              <w:bottom w:val="single" w:sz="4" w:space="0" w:color="000000"/>
             </w:tcBorders>
             <w:shd w:val="clear" w:color="auto" w:fill="auto"/>
           </w:tcPr>
           <w:p>
             <w:pPr>
-              <w:pStyle w:val="13"/>
+              <w:pStyle w:val="TableContents"/>
               <w:rPr>
                 <w:rFonts w:eastAsia="Liberation Mono" w:cs="Liberation Mono"/>
                 <w:color w:val="000000"/>
@@ -490,7 +406,14 @@
                 <w:rFonts w:eastAsia="Liberation Mono" w:cs="Liberation Mono"/>
                 <w:color w:val="000000"/>
               </w:rPr>
-              <w:t>Documentarse sobre como extraer el usuario de la sesión http iniciada en el navegador (*)</w:t>
+              <w:t xml:space="preserve">Documentarse sobre como extraer el usuario de </w:t>
+            </w:r>
+            <w:r>
+              <w:rPr>
+                <w:rFonts w:eastAsia="Liberation Mono" w:cs="Liberation Mono"/>
+                <w:color w:val="000000"/>
+              </w:rPr>
+              <w:t>la sesión http iniciada en el navegador (*)</w:t>
             </w:r>
           </w:p>
         </w:tc>
@@ -498,15 +421,15 @@
           <w:tcPr>
             <w:tcW w:w="3750" w:type="dxa"/>
             <w:tcBorders>
-              <w:left w:val="single" w:color="000000" w:sz="4" w:space="0"/>
-              <w:bottom w:val="single" w:color="000000" w:sz="4" w:space="0"/>
-              <w:right w:val="single" w:color="000000" w:sz="4" w:space="0"/>
+              <w:left w:val="single" w:sz="4" w:space="0" w:color="000000"/>
+              <w:bottom w:val="single" w:sz="4" w:space="0" w:color="000000"/>
+              <w:right w:val="single" w:sz="4" w:space="0" w:color="000000"/>
             </w:tcBorders>
             <w:shd w:val="clear" w:color="auto" w:fill="auto"/>
           </w:tcPr>
           <w:p>
             <w:pPr>
-              <w:pStyle w:val="13"/>
+              <w:pStyle w:val="TableContents"/>
               <w:jc w:val="center"/>
               <w:rPr>
                 <w:rFonts w:eastAsia="Liberation Mono" w:cs="Liberation Mono"/>
@@ -524,41 +447,24 @@
         </w:tc>
       </w:tr>
       <w:tr>
-        <w:tblPrEx>
-          <w:tblBorders>
-            <w:top w:val="single" w:color="000000" w:sz="4" w:space="0"/>
-            <w:left w:val="single" w:color="000000" w:sz="4" w:space="0"/>
-            <w:bottom w:val="single" w:color="000000" w:sz="4" w:space="0"/>
-            <w:right w:val="none" w:color="auto" w:sz="0" w:space="0"/>
-            <w:insideH w:val="single" w:color="000000" w:sz="4" w:space="0"/>
-            <w:insideV w:val="none" w:color="auto" w:sz="0" w:space="0"/>
-          </w:tblBorders>
-          <w:tblLayout w:type="fixed"/>
-          <w:tblCellMar>
-            <w:top w:w="55" w:type="dxa"/>
-            <w:left w:w="55" w:type="dxa"/>
-            <w:bottom w:w="55" w:type="dxa"/>
-            <w:right w:w="55" w:type="dxa"/>
-          </w:tblCellMar>
-        </w:tblPrEx>
         <w:tc>
           <w:tcPr>
             <w:tcW w:w="5893" w:type="dxa"/>
             <w:tcBorders>
-              <w:left w:val="single" w:color="000000" w:sz="4" w:space="0"/>
-              <w:bottom w:val="single" w:color="000000" w:sz="4" w:space="0"/>
+              <w:left w:val="single" w:sz="4" w:space="0" w:color="000000"/>
+              <w:bottom w:val="single" w:sz="4" w:space="0" w:color="000000"/>
             </w:tcBorders>
             <w:shd w:val="clear" w:color="auto" w:fill="auto"/>
           </w:tcPr>
           <w:p>
             <w:pPr>
-              <w:pStyle w:val="13"/>
+              <w:pStyle w:val="TableContents"/>
               <w:rPr>
                 <w:rFonts w:eastAsia="Liberation Mono" w:cs="Liberation Mono"/>
                 <w:color w:val="000000"/>
               </w:rPr>
             </w:pPr>
-            <w:bookmarkStart w:id="0" w:name="__DdeLink__103_3216571927"/>
+            <w:bookmarkStart w:id="1" w:name="__DdeLink__103_3216571927"/>
             <w:r>
               <w:rPr>
                 <w:rFonts w:eastAsia="Liberation Mono" w:cs="Liberation Mono"/>
@@ -566,7 +472,7 @@
               </w:rPr>
               <w:t>Diagrama de Secuencia del Caso de Uso “Mostrar información sobre cada artefacto”.</w:t>
             </w:r>
-            <w:bookmarkEnd w:id="0"/>
+            <w:bookmarkEnd w:id="1"/>
           </w:p>
         </w:tc>
         <w:tc>
@@ -574,15 +480,15 @@
             <w:tcW w:w="3750" w:type="dxa"/>
             <w:vMerge w:val="restart"/>
             <w:tcBorders>
-              <w:left w:val="single" w:color="000000" w:sz="4" w:space="0"/>
-              <w:bottom w:val="single" w:color="000000" w:sz="4" w:space="0"/>
-              <w:right w:val="single" w:color="000000" w:sz="4" w:space="0"/>
+              <w:left w:val="single" w:sz="4" w:space="0" w:color="000000"/>
+              <w:bottom w:val="single" w:sz="4" w:space="0" w:color="000000"/>
+              <w:right w:val="single" w:sz="4" w:space="0" w:color="000000"/>
             </w:tcBorders>
             <w:shd w:val="clear" w:color="auto" w:fill="auto"/>
           </w:tcPr>
           <w:p>
             <w:pPr>
-              <w:pStyle w:val="13"/>
+              <w:pStyle w:val="TableContents"/>
               <w:jc w:val="center"/>
               <w:rPr>
                 <w:rFonts w:eastAsia="Liberation Mono" w:cs="Liberation Mono"/>
@@ -592,7 +498,7 @@
           </w:p>
           <w:p>
             <w:pPr>
-              <w:pStyle w:val="13"/>
+              <w:pStyle w:val="TableContents"/>
               <w:jc w:val="center"/>
               <w:rPr>
                 <w:rFonts w:eastAsia="Liberation Mono" w:cs="Liberation Mono"/>
@@ -610,35 +516,18 @@
         </w:tc>
       </w:tr>
       <w:tr>
-        <w:tblPrEx>
-          <w:tblBorders>
-            <w:top w:val="single" w:color="000000" w:sz="4" w:space="0"/>
-            <w:left w:val="single" w:color="000000" w:sz="4" w:space="0"/>
-            <w:bottom w:val="single" w:color="000000" w:sz="4" w:space="0"/>
-            <w:right w:val="none" w:color="auto" w:sz="0" w:space="0"/>
-            <w:insideH w:val="single" w:color="000000" w:sz="4" w:space="0"/>
-            <w:insideV w:val="none" w:color="auto" w:sz="0" w:space="0"/>
-          </w:tblBorders>
-          <w:tblLayout w:type="fixed"/>
-          <w:tblCellMar>
-            <w:top w:w="55" w:type="dxa"/>
-            <w:left w:w="55" w:type="dxa"/>
-            <w:bottom w:w="55" w:type="dxa"/>
-            <w:right w:w="55" w:type="dxa"/>
-          </w:tblCellMar>
-        </w:tblPrEx>
         <w:tc>
           <w:tcPr>
             <w:tcW w:w="5893" w:type="dxa"/>
             <w:tcBorders>
-              <w:left w:val="single" w:color="000000" w:sz="4" w:space="0"/>
-              <w:bottom w:val="single" w:color="000000" w:sz="4" w:space="0"/>
+              <w:left w:val="single" w:sz="4" w:space="0" w:color="000000"/>
+              <w:bottom w:val="single" w:sz="4" w:space="0" w:color="000000"/>
             </w:tcBorders>
             <w:shd w:val="clear" w:color="auto" w:fill="auto"/>
           </w:tcPr>
           <w:p>
             <w:pPr>
-              <w:pStyle w:val="13"/>
+              <w:pStyle w:val="TableContents"/>
               <w:rPr>
                 <w:rFonts w:eastAsia="Liberation Mono" w:cs="Liberation Mono"/>
                 <w:color w:val="000000"/>
@@ -656,17 +545,17 @@
         <w:tc>
           <w:tcPr>
             <w:tcW w:w="3750" w:type="dxa"/>
-            <w:vMerge w:val="continue"/>
+            <w:vMerge/>
             <w:tcBorders>
-              <w:left w:val="single" w:color="000000" w:sz="4" w:space="0"/>
-              <w:bottom w:val="single" w:color="000000" w:sz="4" w:space="0"/>
-              <w:right w:val="single" w:color="000000" w:sz="4" w:space="0"/>
+              <w:left w:val="single" w:sz="4" w:space="0" w:color="000000"/>
+              <w:bottom w:val="single" w:sz="4" w:space="0" w:color="000000"/>
+              <w:right w:val="single" w:sz="4" w:space="0" w:color="000000"/>
             </w:tcBorders>
             <w:shd w:val="clear" w:color="auto" w:fill="auto"/>
           </w:tcPr>
           <w:p>
             <w:pPr>
-              <w:pStyle w:val="13"/>
+              <w:pStyle w:val="TableContents"/>
               <w:rPr>
                 <w:rFonts w:eastAsia="Liberation Mono" w:cs="Liberation Mono"/>
                 <w:color w:val="000000"/>
@@ -676,29 +565,18 @@
         </w:tc>
       </w:tr>
       <w:tr>
-        <w:tblPrEx>
-          <w:tblBorders>
-            <w:top w:val="single" w:color="000000" w:sz="4" w:space="0"/>
-            <w:left w:val="single" w:color="000000" w:sz="4" w:space="0"/>
-            <w:bottom w:val="single" w:color="000000" w:sz="4" w:space="0"/>
-            <w:right w:val="none" w:color="auto" w:sz="0" w:space="0"/>
-            <w:insideH w:val="single" w:color="000000" w:sz="4" w:space="0"/>
-            <w:insideV w:val="none" w:color="auto" w:sz="0" w:space="0"/>
-          </w:tblBorders>
-          <w:tblLayout w:type="fixed"/>
-        </w:tblPrEx>
         <w:tc>
           <w:tcPr>
             <w:tcW w:w="5893" w:type="dxa"/>
             <w:tcBorders>
-              <w:left w:val="single" w:color="000000" w:sz="4" w:space="0"/>
-              <w:bottom w:val="single" w:color="000000" w:sz="4" w:space="0"/>
+              <w:left w:val="single" w:sz="4" w:space="0" w:color="000000"/>
+              <w:bottom w:val="single" w:sz="4" w:space="0" w:color="000000"/>
             </w:tcBorders>
             <w:shd w:val="clear" w:color="auto" w:fill="auto"/>
           </w:tcPr>
           <w:p>
             <w:pPr>
-              <w:pStyle w:val="13"/>
+              <w:pStyle w:val="TableContents"/>
               <w:rPr>
                 <w:rFonts w:eastAsia="Liberation Mono" w:cs="Liberation Mono"/>
                 <w:color w:val="000000"/>
@@ -709,7 +587,14 @@
                 <w:rFonts w:eastAsia="Liberation Mono" w:cs="Liberation Mono"/>
                 <w:color w:val="000000"/>
               </w:rPr>
-              <w:t>TOTAL DE ESFUERZO durante el Sprint</w:t>
+              <w:t xml:space="preserve">TOTAL DE ESFUERZO </w:t>
+            </w:r>
+            <w:r>
+              <w:rPr>
+                <w:rFonts w:eastAsia="Liberation Mono" w:cs="Liberation Mono"/>
+                <w:color w:val="000000"/>
+              </w:rPr>
+              <w:t>durante el Sprint</w:t>
             </w:r>
           </w:p>
         </w:tc>
@@ -717,15 +602,15 @@
           <w:tcPr>
             <w:tcW w:w="3750" w:type="dxa"/>
             <w:tcBorders>
-              <w:left w:val="single" w:color="000000" w:sz="4" w:space="0"/>
-              <w:bottom w:val="single" w:color="000000" w:sz="4" w:space="0"/>
-              <w:right w:val="single" w:color="000000" w:sz="4" w:space="0"/>
+              <w:left w:val="single" w:sz="4" w:space="0" w:color="000000"/>
+              <w:bottom w:val="single" w:sz="4" w:space="0" w:color="000000"/>
+              <w:right w:val="single" w:sz="4" w:space="0" w:color="000000"/>
             </w:tcBorders>
             <w:shd w:val="clear" w:color="auto" w:fill="auto"/>
           </w:tcPr>
           <w:p>
             <w:pPr>
-              <w:pStyle w:val="13"/>
+              <w:pStyle w:val="TableContents"/>
               <w:jc w:val="center"/>
               <w:rPr>
                 <w:rFonts w:eastAsia="Liberation Mono" w:cs="Liberation Mono"/>
@@ -745,12 +630,12 @@
     </w:tbl>
     <w:p>
       <w:pPr>
-        <w:pStyle w:val="12"/>
+        <w:pStyle w:val="PreformattedText"/>
       </w:pPr>
     </w:p>
     <w:p>
       <w:pPr>
-        <w:pStyle w:val="12"/>
+        <w:pStyle w:val="PreformattedText"/>
         <w:jc w:val="both"/>
       </w:pPr>
       <w:r>
@@ -760,7 +645,7 @@
     <w:sectPr>
       <w:pgSz w:w="11906" w:h="16838"/>
       <w:pgMar w:top="1134" w:right="1134" w:bottom="1134" w:left="1134" w:header="0" w:footer="0" w:gutter="0"/>
-      <w:cols w:space="720" w:num="1"/>
+      <w:cols w:space="720"/>
       <w:formProt w:val="0"/>
     </w:sectPr>
   </w:body>
@@ -768,13 +653,12 @@
 </file>
 
 <file path=word/numbering.xml><?xml version="1.0" encoding="utf-8"?>
-<w:numbering xmlns:wpc="http://schemas.microsoft.com/office/word/2010/wordprocessingCanvas" xmlns:mc="http://schemas.openxmlformats.org/markup-compatibility/2006" xmlns:o="urn:schemas-microsoft-com:office:office" xmlns:r="http://schemas.openxmlformats.org/officeDocument/2006/relationships" xmlns:m="http://schemas.openxmlformats.org/officeDocument/2006/math" xmlns:v="urn:schemas-microsoft-com:vml" xmlns:wp14="http://schemas.microsoft.com/office/word/2010/wordprocessingDrawing" xmlns:wp="http://schemas.openxmlformats.org/drawingml/2006/wordprocessingDrawing" xmlns:w10="urn:schemas-microsoft-com:office:word" xmlns:w="http://schemas.openxmlformats.org/wordprocessingml/2006/main" xmlns:w14="http://schemas.microsoft.com/office/word/2010/wordml" xmlns:wpg="http://schemas.microsoft.com/office/word/2010/wordprocessingGroup" xmlns:wpi="http://schemas.microsoft.com/office/word/2010/wordprocessingInk" xmlns:wne="http://schemas.microsoft.com/office/word/2006/wordml" xmlns:wps="http://schemas.microsoft.com/office/word/2010/wordprocessingShape" mc:Ignorable="w14 wp14">
-  <w:abstractNum w:abstractNumId="0">
+<w:numbering xmlns:wpc="http://schemas.microsoft.com/office/word/2010/wordprocessingCanvas" xmlns:mc="http://schemas.openxmlformats.org/markup-compatibility/2006" xmlns:o="urn:schemas-microsoft-com:office:office" xmlns:r="http://schemas.openxmlformats.org/officeDocument/2006/relationships" xmlns:m="http://schemas.openxmlformats.org/officeDocument/2006/math" xmlns:v="urn:schemas-microsoft-com:vml" xmlns:wp14="http://schemas.microsoft.com/office/word/2010/wordprocessingDrawing" xmlns:wp="http://schemas.openxmlformats.org/drawingml/2006/wordprocessingDrawing" xmlns:w10="urn:schemas-microsoft-com:office:word" xmlns:w="http://schemas.openxmlformats.org/wordprocessingml/2006/main" xmlns:w14="http://schemas.microsoft.com/office/word/2010/wordml" xmlns:w15="http://schemas.microsoft.com/office/word/2012/wordml" xmlns:wpg="http://schemas.microsoft.com/office/word/2010/wordprocessingGroup" xmlns:wpi="http://schemas.microsoft.com/office/word/2010/wordprocessingInk" xmlns:wne="http://schemas.microsoft.com/office/word/2006/wordml" xmlns:wps="http://schemas.microsoft.com/office/word/2010/wordprocessingShape" mc:Ignorable="w14 w15 wp14">
+  <w:abstractNum w:abstractNumId="0" w15:restartNumberingAfterBreak="0">
     <w:nsid w:val="003C2D4F"/>
     <w:multiLevelType w:val="multilevel"/>
     <w:tmpl w:val="003C2D4F"/>
-    <w:lvl w:ilvl="0" w:tentative="0">
-      <w:start w:val="0"/>
+    <w:lvl w:ilvl="0">
       <w:numFmt w:val="bullet"/>
       <w:lvlText w:val="-"/>
       <w:lvlJc w:val="left"/>
@@ -782,10 +666,10 @@
         <w:ind w:left="1065" w:hanging="360"/>
       </w:pPr>
       <w:rPr>
-        <w:rFonts w:hint="default" w:ascii="Liberation Serif" w:hAnsi="Liberation Serif" w:eastAsia="Noto Serif CJK SC" w:cs="FreeSans"/>
+        <w:rFonts w:ascii="Liberation Serif" w:eastAsia="Noto Serif CJK SC" w:hAnsi="Liberation Serif" w:cs="FreeSans" w:hint="default"/>
       </w:rPr>
     </w:lvl>
-    <w:lvl w:ilvl="1" w:tentative="0">
+    <w:lvl w:ilvl="1">
       <w:start w:val="1"/>
       <w:numFmt w:val="bullet"/>
       <w:lvlText w:val="o"/>
@@ -794,10 +678,10 @@
         <w:ind w:left="1785" w:hanging="360"/>
       </w:pPr>
       <w:rPr>
-        <w:rFonts w:hint="default" w:ascii="Courier New" w:hAnsi="Courier New" w:cs="Courier New"/>
+        <w:rFonts w:ascii="Courier New" w:hAnsi="Courier New" w:cs="Courier New" w:hint="default"/>
       </w:rPr>
     </w:lvl>
-    <w:lvl w:ilvl="2" w:tentative="0">
+    <w:lvl w:ilvl="2">
       <w:start w:val="1"/>
       <w:numFmt w:val="bullet"/>
       <w:lvlText w:val=""/>
@@ -806,10 +690,10 @@
         <w:ind w:left="2505" w:hanging="360"/>
       </w:pPr>
       <w:rPr>
-        <w:rFonts w:hint="default" w:ascii="Wingdings" w:hAnsi="Wingdings"/>
+        <w:rFonts w:ascii="Wingdings" w:hAnsi="Wingdings" w:hint="default"/>
       </w:rPr>
     </w:lvl>
-    <w:lvl w:ilvl="3" w:tentative="0">
+    <w:lvl w:ilvl="3">
       <w:start w:val="1"/>
       <w:numFmt w:val="bullet"/>
       <w:lvlText w:val=""/>
@@ -818,10 +702,10 @@
         <w:ind w:left="3225" w:hanging="360"/>
       </w:pPr>
       <w:rPr>
-        <w:rFonts w:hint="default" w:ascii="Symbol" w:hAnsi="Symbol"/>
+        <w:rFonts w:ascii="Symbol" w:hAnsi="Symbol" w:hint="default"/>
       </w:rPr>
     </w:lvl>
-    <w:lvl w:ilvl="4" w:tentative="0">
+    <w:lvl w:ilvl="4">
       <w:start w:val="1"/>
       <w:numFmt w:val="bullet"/>
       <w:lvlText w:val="o"/>
@@ -830,10 +714,10 @@
         <w:ind w:left="3945" w:hanging="360"/>
       </w:pPr>
       <w:rPr>
-        <w:rFonts w:hint="default" w:ascii="Courier New" w:hAnsi="Courier New" w:cs="Courier New"/>
+        <w:rFonts w:ascii="Courier New" w:hAnsi="Courier New" w:cs="Courier New" w:hint="default"/>
       </w:rPr>
     </w:lvl>
-    <w:lvl w:ilvl="5" w:tentative="0">
+    <w:lvl w:ilvl="5">
       <w:start w:val="1"/>
       <w:numFmt w:val="bullet"/>
       <w:lvlText w:val=""/>
@@ -842,10 +726,10 @@
         <w:ind w:left="4665" w:hanging="360"/>
       </w:pPr>
       <w:rPr>
-        <w:rFonts w:hint="default" w:ascii="Wingdings" w:hAnsi="Wingdings"/>
+        <w:rFonts w:ascii="Wingdings" w:hAnsi="Wingdings" w:hint="default"/>
       </w:rPr>
     </w:lvl>
-    <w:lvl w:ilvl="6" w:tentative="0">
+    <w:lvl w:ilvl="6">
       <w:start w:val="1"/>
       <w:numFmt w:val="bullet"/>
       <w:lvlText w:val=""/>
@@ -854,10 +738,10 @@
         <w:ind w:left="5385" w:hanging="360"/>
       </w:pPr>
       <w:rPr>
-        <w:rFonts w:hint="default" w:ascii="Symbol" w:hAnsi="Symbol"/>
+        <w:rFonts w:ascii="Symbol" w:hAnsi="Symbol" w:hint="default"/>
       </w:rPr>
     </w:lvl>
-    <w:lvl w:ilvl="7" w:tentative="0">
+    <w:lvl w:ilvl="7">
       <w:start w:val="1"/>
       <w:numFmt w:val="bullet"/>
       <w:lvlText w:val="o"/>
@@ -866,10 +750,10 @@
         <w:ind w:left="6105" w:hanging="360"/>
       </w:pPr>
       <w:rPr>
-        <w:rFonts w:hint="default" w:ascii="Courier New" w:hAnsi="Courier New" w:cs="Courier New"/>
+        <w:rFonts w:ascii="Courier New" w:hAnsi="Courier New" w:cs="Courier New" w:hint="default"/>
       </w:rPr>
     </w:lvl>
-    <w:lvl w:ilvl="8" w:tentative="0">
+    <w:lvl w:ilvl="8">
       <w:start w:val="1"/>
       <w:numFmt w:val="bullet"/>
       <w:lvlText w:val=""/>
@@ -878,7 +762,7 @@
         <w:ind w:left="6825" w:hanging="360"/>
       </w:pPr>
       <w:rPr>
-        <w:rFonts w:hint="default" w:ascii="Wingdings" w:hAnsi="Wingdings"/>
+        <w:rFonts w:ascii="Wingdings" w:hAnsi="Wingdings" w:hint="default"/>
       </w:rPr>
     </w:lvl>
   </w:abstractNum>
@@ -889,286 +773,409 @@
 </file>
 
 <file path=word/styles.xml><?xml version="1.0" encoding="utf-8"?>
-<w:styles xmlns:mc="http://schemas.openxmlformats.org/markup-compatibility/2006" xmlns:o="urn:schemas-microsoft-com:office:office" xmlns:r="http://schemas.openxmlformats.org/officeDocument/2006/relationships" xmlns:m="http://schemas.openxmlformats.org/officeDocument/2006/math" xmlns:v="urn:schemas-microsoft-com:vml" xmlns:w="http://schemas.openxmlformats.org/wordprocessingml/2006/main" xmlns:w14="http://schemas.microsoft.com/office/word/2010/wordml" xmlns:w10="urn:schemas-microsoft-com:office:word" xmlns:sl="http://schemas.openxmlformats.org/schemaLibrary/2006/main" mc:Ignorable="w14">
+<w:styles xmlns:mc="http://schemas.openxmlformats.org/markup-compatibility/2006" xmlns:r="http://schemas.openxmlformats.org/officeDocument/2006/relationships" xmlns:w="http://schemas.openxmlformats.org/wordprocessingml/2006/main" xmlns:w14="http://schemas.microsoft.com/office/word/2010/wordml" xmlns:w15="http://schemas.microsoft.com/office/word/2012/wordml" mc:Ignorable="w14 w15">
   <w:docDefaults>
     <w:rPrDefault>
       <w:rPr>
-        <w:rFonts w:ascii="Liberation Serif" w:hAnsi="Liberation Serif" w:eastAsia="Noto Serif CJK SC" w:cs="FreeSans"/>
+        <w:rFonts w:ascii="Liberation Serif" w:eastAsia="Noto Serif CJK SC" w:hAnsi="Liberation Serif" w:cs="FreeSans"/>
+        <w:lang w:val="es-ES" w:eastAsia="es-ES" w:bidi="ar-SA"/>
       </w:rPr>
     </w:rPrDefault>
+    <w:pPrDefault>
+      <w:pPr>
+        <w:spacing w:after="160" w:line="259" w:lineRule="auto"/>
+      </w:pPr>
+    </w:pPrDefault>
   </w:docDefaults>
-  <w:latentStyles w:count="260" w:defQFormat="0" w:defUnhideWhenUsed="1" w:defSemiHidden="1" w:defUIPriority="99" w:defLockedState="0">
-    <w:lsdException w:qFormat="1" w:unhideWhenUsed="0" w:uiPriority="0" w:semiHidden="0" w:name="Normal"/>
-    <w:lsdException w:qFormat="1" w:unhideWhenUsed="0" w:uiPriority="9" w:semiHidden="0" w:name="heading 1"/>
-    <w:lsdException w:qFormat="1" w:uiPriority="9" w:name="heading 2"/>
-    <w:lsdException w:qFormat="1" w:uiPriority="9" w:name="heading 3"/>
-    <w:lsdException w:qFormat="1" w:uiPriority="9" w:name="heading 4"/>
-    <w:lsdException w:qFormat="1" w:uiPriority="9" w:name="heading 5"/>
-    <w:lsdException w:qFormat="1" w:uiPriority="9" w:name="heading 6"/>
-    <w:lsdException w:qFormat="1" w:uiPriority="9" w:name="heading 7"/>
-    <w:lsdException w:qFormat="1" w:uiPriority="9" w:name="heading 8"/>
-    <w:lsdException w:qFormat="1" w:uiPriority="9" w:name="heading 9"/>
-    <w:lsdException w:uiPriority="99" w:name="index 1"/>
-    <w:lsdException w:uiPriority="99" w:name="index 2"/>
-    <w:lsdException w:uiPriority="99" w:name="index 3"/>
-    <w:lsdException w:uiPriority="99" w:name="index 4"/>
-    <w:lsdException w:uiPriority="99" w:name="index 5"/>
-    <w:lsdException w:uiPriority="99" w:name="index 6"/>
-    <w:lsdException w:uiPriority="99" w:name="index 7"/>
-    <w:lsdException w:uiPriority="99" w:name="index 8"/>
-    <w:lsdException w:uiPriority="99" w:name="index 9"/>
-    <w:lsdException w:uiPriority="39" w:name="toc 1"/>
-    <w:lsdException w:uiPriority="39" w:name="toc 2"/>
-    <w:lsdException w:uiPriority="39" w:name="toc 3"/>
-    <w:lsdException w:uiPriority="39" w:name="toc 4"/>
-    <w:lsdException w:uiPriority="39" w:name="toc 5"/>
-    <w:lsdException w:uiPriority="39" w:name="toc 6"/>
-    <w:lsdException w:uiPriority="39" w:name="toc 7"/>
-    <w:lsdException w:uiPriority="39" w:name="toc 8"/>
-    <w:lsdException w:uiPriority="39" w:name="toc 9"/>
-    <w:lsdException w:uiPriority="99" w:name="Normal Indent"/>
-    <w:lsdException w:uiPriority="99" w:name="footnote text"/>
-    <w:lsdException w:uiPriority="99" w:name="annotation text"/>
-    <w:lsdException w:uiPriority="99" w:name="header"/>
-    <w:lsdException w:uiPriority="99" w:name="footer"/>
-    <w:lsdException w:uiPriority="99" w:name="index heading"/>
-    <w:lsdException w:qFormat="1" w:unhideWhenUsed="0" w:uiPriority="0" w:semiHidden="0" w:name="caption"/>
-    <w:lsdException w:uiPriority="99" w:name="table of figures"/>
-    <w:lsdException w:uiPriority="99" w:name="envelope address"/>
-    <w:lsdException w:uiPriority="99" w:name="envelope return"/>
-    <w:lsdException w:uiPriority="99" w:name="footnote reference"/>
-    <w:lsdException w:uiPriority="99" w:name="annotation reference"/>
-    <w:lsdException w:uiPriority="99" w:name="line number"/>
-    <w:lsdException w:uiPriority="99" w:name="page number"/>
-    <w:lsdException w:uiPriority="99" w:name="endnote reference"/>
-    <w:lsdException w:uiPriority="99" w:name="endnote text"/>
-    <w:lsdException w:uiPriority="99" w:name="table of authorities"/>
-    <w:lsdException w:uiPriority="99" w:name="macro"/>
-    <w:lsdException w:uiPriority="99" w:name="toa heading"/>
-    <w:lsdException w:unhideWhenUsed="0" w:uiPriority="0" w:semiHidden="0" w:name="List"/>
-    <w:lsdException w:uiPriority="99" w:name="List Bullet"/>
-    <w:lsdException w:uiPriority="99" w:name="List Number"/>
-    <w:lsdException w:uiPriority="99" w:name="List 2"/>
-    <w:lsdException w:uiPriority="99" w:name="List 3"/>
-    <w:lsdException w:uiPriority="99" w:name="List 4"/>
-    <w:lsdException w:uiPriority="99" w:name="List 5"/>
-    <w:lsdException w:uiPriority="99" w:name="List Bullet 2"/>
-    <w:lsdException w:uiPriority="99" w:name="List Bullet 3"/>
-    <w:lsdException w:uiPriority="99" w:name="List Bullet 4"/>
-    <w:lsdException w:uiPriority="99" w:name="List Bullet 5"/>
-    <w:lsdException w:uiPriority="99" w:name="List Number 2"/>
-    <w:lsdException w:uiPriority="99" w:name="List Number 3"/>
-    <w:lsdException w:uiPriority="99" w:name="List Number 4"/>
-    <w:lsdException w:uiPriority="99" w:name="List Number 5"/>
-    <w:lsdException w:qFormat="1" w:unhideWhenUsed="0" w:uiPriority="0" w:semiHidden="0" w:name="Title"/>
-    <w:lsdException w:uiPriority="99" w:name="Closing"/>
-    <w:lsdException w:uiPriority="99" w:name="Signature"/>
-    <w:lsdException w:uiPriority="1" w:name="Default Paragraph Font"/>
-    <w:lsdException w:unhideWhenUsed="0" w:uiPriority="0" w:semiHidden="0" w:name="Body Text"/>
-    <w:lsdException w:uiPriority="99" w:name="Body Text Indent"/>
-    <w:lsdException w:uiPriority="99" w:name="List Continue"/>
-    <w:lsdException w:uiPriority="99" w:name="List Continue 2"/>
-    <w:lsdException w:uiPriority="99" w:name="List Continue 3"/>
-    <w:lsdException w:uiPriority="99" w:name="List Continue 4"/>
-    <w:lsdException w:uiPriority="99" w:name="List Continue 5"/>
-    <w:lsdException w:uiPriority="99" w:name="Message Header"/>
-    <w:lsdException w:qFormat="1" w:unhideWhenUsed="0" w:uiPriority="11" w:semiHidden="0" w:name="Subtitle"/>
-    <w:lsdException w:uiPriority="99" w:name="Salutation"/>
-    <w:lsdException w:uiPriority="99" w:name="Date"/>
-    <w:lsdException w:uiPriority="99" w:name="Body Text First Indent"/>
-    <w:lsdException w:uiPriority="99" w:name="Body Text First Indent 2"/>
-    <w:lsdException w:uiPriority="99" w:name="Note Heading"/>
-    <w:lsdException w:uiPriority="99" w:name="Body Text 2"/>
-    <w:lsdException w:uiPriority="99" w:name="Body Text 3"/>
-    <w:lsdException w:uiPriority="99" w:name="Body Text Indent 2"/>
-    <w:lsdException w:uiPriority="99" w:name="Body Text Indent 3"/>
-    <w:lsdException w:uiPriority="99" w:name="Block Text"/>
-    <w:lsdException w:uiPriority="99" w:name="Hyperlink"/>
-    <w:lsdException w:uiPriority="99" w:name="FollowedHyperlink"/>
-    <w:lsdException w:qFormat="1" w:unhideWhenUsed="0" w:uiPriority="22" w:semiHidden="0" w:name="Strong"/>
-    <w:lsdException w:qFormat="1" w:unhideWhenUsed="0" w:uiPriority="20" w:semiHidden="0" w:name="Emphasis"/>
-    <w:lsdException w:uiPriority="99" w:name="Document Map"/>
-    <w:lsdException w:uiPriority="99" w:name="Plain Text"/>
-    <w:lsdException w:uiPriority="99" w:name="E-mail Signature"/>
-    <w:lsdException w:uiPriority="99" w:name="Normal (Web)"/>
-    <w:lsdException w:uiPriority="99" w:name="HTML Acronym"/>
-    <w:lsdException w:uiPriority="99" w:name="HTML Address"/>
-    <w:lsdException w:uiPriority="99" w:name="HTML Cite"/>
-    <w:lsdException w:uiPriority="99" w:name="HTML Code"/>
-    <w:lsdException w:uiPriority="99" w:name="HTML Definition"/>
-    <w:lsdException w:uiPriority="99" w:name="HTML Keyboard"/>
-    <w:lsdException w:uiPriority="99" w:name="HTML Preformatted"/>
-    <w:lsdException w:uiPriority="99" w:name="HTML Sample"/>
-    <w:lsdException w:uiPriority="99" w:name="HTML Typewriter"/>
-    <w:lsdException w:uiPriority="99" w:name="HTML Variable"/>
-    <w:lsdException w:uiPriority="99" w:name="Normal Table"/>
-    <w:lsdException w:uiPriority="99" w:name="annotation subject"/>
-    <w:lsdException w:uiPriority="99" w:name="Table Simple 1"/>
-    <w:lsdException w:uiPriority="99" w:name="Table Simple 2"/>
-    <w:lsdException w:uiPriority="99" w:name="Table Simple 3"/>
-    <w:lsdException w:uiPriority="99" w:name="Table Classic 1"/>
-    <w:lsdException w:uiPriority="99" w:name="Table Classic 2"/>
-    <w:lsdException w:uiPriority="99" w:name="Table Classic 3"/>
-    <w:lsdException w:uiPriority="99" w:name="Table Classic 4"/>
-    <w:lsdException w:uiPriority="99" w:name="Table Colorful 1"/>
-    <w:lsdException w:uiPriority="99" w:name="Table Colorful 2"/>
-    <w:lsdException w:uiPriority="99" w:name="Table Colorful 3"/>
-    <w:lsdException w:uiPriority="99" w:name="Table Columns 1"/>
-    <w:lsdException w:uiPriority="99" w:name="Table Columns 2"/>
-    <w:lsdException w:uiPriority="99" w:name="Table Columns 3"/>
-    <w:lsdException w:uiPriority="99" w:name="Table Columns 4"/>
-    <w:lsdException w:uiPriority="99" w:name="Table Columns 5"/>
-    <w:lsdException w:uiPriority="99" w:name="Table Grid 1"/>
-    <w:lsdException w:uiPriority="99" w:name="Table Grid 2"/>
-    <w:lsdException w:uiPriority="99" w:name="Table Grid 3"/>
-    <w:lsdException w:uiPriority="99" w:name="Table Grid 4"/>
-    <w:lsdException w:uiPriority="99" w:name="Table Grid 5"/>
-    <w:lsdException w:uiPriority="99" w:name="Table Grid 6"/>
-    <w:lsdException w:uiPriority="99" w:name="Table Grid 7"/>
-    <w:lsdException w:uiPriority="99" w:name="Table Grid 8"/>
-    <w:lsdException w:uiPriority="99" w:name="Table List 1"/>
-    <w:lsdException w:uiPriority="99" w:name="Table List 2"/>
-    <w:lsdException w:uiPriority="99" w:name="Table List 3"/>
-    <w:lsdException w:uiPriority="99" w:name="Table List 4"/>
-    <w:lsdException w:uiPriority="99" w:name="Table List 5"/>
-    <w:lsdException w:uiPriority="99" w:name="Table List 6"/>
-    <w:lsdException w:uiPriority="99" w:name="Table List 7"/>
-    <w:lsdException w:uiPriority="99" w:name="Table List 8"/>
-    <w:lsdException w:uiPriority="99" w:name="Table 3D effects 1"/>
-    <w:lsdException w:uiPriority="99" w:name="Table 3D effects 2"/>
-    <w:lsdException w:uiPriority="99" w:name="Table 3D effects 3"/>
-    <w:lsdException w:uiPriority="99" w:name="Table Contemporary"/>
-    <w:lsdException w:uiPriority="99" w:name="Table Elegant"/>
-    <w:lsdException w:uiPriority="99" w:name="Table Professional"/>
-    <w:lsdException w:uiPriority="99" w:name="Table Subtle 1"/>
-    <w:lsdException w:uiPriority="99" w:name="Table Subtle 2"/>
-    <w:lsdException w:uiPriority="99" w:name="Table Web 1"/>
-    <w:lsdException w:uiPriority="99" w:name="Table Web 2"/>
-    <w:lsdException w:uiPriority="99" w:name="Table Web 3"/>
-    <w:lsdException w:uiPriority="99" w:name="Balloon Text"/>
-    <w:lsdException w:unhideWhenUsed="0" w:uiPriority="39" w:semiHidden="0" w:name="Table Grid"/>
-    <w:lsdException w:uiPriority="99" w:name="Table Theme"/>
-    <w:lsdException w:unhideWhenUsed="0" w:uiPriority="60" w:semiHidden="0" w:name="Light Shading"/>
-    <w:lsdException w:unhideWhenUsed="0" w:uiPriority="61" w:semiHidden="0" w:name="Light List"/>
-    <w:lsdException w:unhideWhenUsed="0" w:uiPriority="62" w:semiHidden="0" w:name="Light Grid"/>
-    <w:lsdException w:unhideWhenUsed="0" w:uiPriority="63" w:semiHidden="0" w:name="Medium Shading 1"/>
-    <w:lsdException w:unhideWhenUsed="0" w:uiPriority="64" w:semiHidden="0" w:name="Medium Shading 2"/>
-    <w:lsdException w:unhideWhenUsed="0" w:uiPriority="65" w:semiHidden="0" w:name="Medium List 1"/>
-    <w:lsdException w:unhideWhenUsed="0" w:uiPriority="66" w:semiHidden="0" w:name="Medium List 2"/>
-    <w:lsdException w:unhideWhenUsed="0" w:uiPriority="67" w:semiHidden="0" w:name="Medium Grid 1"/>
-    <w:lsdException w:unhideWhenUsed="0" w:uiPriority="68" w:semiHidden="0" w:name="Medium Grid 2"/>
-    <w:lsdException w:unhideWhenUsed="0" w:uiPriority="69" w:semiHidden="0" w:name="Medium Grid 3"/>
-    <w:lsdException w:unhideWhenUsed="0" w:uiPriority="70" w:semiHidden="0" w:name="Dark List"/>
-    <w:lsdException w:unhideWhenUsed="0" w:uiPriority="71" w:semiHidden="0" w:name="Colorful Shading"/>
-    <w:lsdException w:unhideWhenUsed="0" w:uiPriority="72" w:semiHidden="0" w:name="Colorful List"/>
-    <w:lsdException w:unhideWhenUsed="0" w:uiPriority="73" w:semiHidden="0" w:name="Colorful Grid"/>
-    <w:lsdException w:unhideWhenUsed="0" w:uiPriority="60" w:semiHidden="0" w:name="Light Shading Accent 1"/>
-    <w:lsdException w:unhideWhenUsed="0" w:uiPriority="61" w:semiHidden="0" w:name="Light List Accent 1"/>
-    <w:lsdException w:unhideWhenUsed="0" w:uiPriority="62" w:semiHidden="0" w:name="Light Grid Accent 1"/>
-    <w:lsdException w:unhideWhenUsed="0" w:uiPriority="63" w:semiHidden="0" w:name="Medium Shading 1 Accent 1"/>
-    <w:lsdException w:unhideWhenUsed="0" w:uiPriority="64" w:semiHidden="0" w:name="Medium Shading 2 Accent 1"/>
-    <w:lsdException w:unhideWhenUsed="0" w:uiPriority="65" w:semiHidden="0" w:name="Medium List 1 Accent 1"/>
-    <w:lsdException w:qFormat="1" w:unhideWhenUsed="0" w:uiPriority="34" w:semiHidden="0" w:name="List Paragraph"/>
-    <w:lsdException w:unhideWhenUsed="0" w:uiPriority="66" w:semiHidden="0" w:name="Medium List 2 Accent 1"/>
-    <w:lsdException w:unhideWhenUsed="0" w:uiPriority="67" w:semiHidden="0" w:name="Medium Grid 1 Accent 1"/>
-    <w:lsdException w:unhideWhenUsed="0" w:uiPriority="68" w:semiHidden="0" w:name="Medium Grid 2 Accent 1"/>
-    <w:lsdException w:unhideWhenUsed="0" w:uiPriority="69" w:semiHidden="0" w:name="Medium Grid 3 Accent 1"/>
-    <w:lsdException w:unhideWhenUsed="0" w:uiPriority="70" w:semiHidden="0" w:name="Dark List Accent 1"/>
-    <w:lsdException w:unhideWhenUsed="0" w:uiPriority="71" w:semiHidden="0" w:name="Colorful Shading Accent 1"/>
-    <w:lsdException w:unhideWhenUsed="0" w:uiPriority="72" w:semiHidden="0" w:name="Colorful List Accent 1"/>
-    <w:lsdException w:unhideWhenUsed="0" w:uiPriority="73" w:semiHidden="0" w:name="Colorful Grid Accent 1"/>
-    <w:lsdException w:unhideWhenUsed="0" w:uiPriority="60" w:semiHidden="0" w:name="Light Shading Accent 2"/>
-    <w:lsdException w:unhideWhenUsed="0" w:uiPriority="61" w:semiHidden="0" w:name="Light List Accent 2"/>
-    <w:lsdException w:unhideWhenUsed="0" w:uiPriority="62" w:semiHidden="0" w:name="Light Grid Accent 2"/>
-    <w:lsdException w:unhideWhenUsed="0" w:uiPriority="63" w:semiHidden="0" w:name="Medium Shading 1 Accent 2"/>
-    <w:lsdException w:unhideWhenUsed="0" w:uiPriority="64" w:semiHidden="0" w:name="Medium Shading 2 Accent 2"/>
-    <w:lsdException w:unhideWhenUsed="0" w:uiPriority="65" w:semiHidden="0" w:name="Medium List 1 Accent 2"/>
-    <w:lsdException w:unhideWhenUsed="0" w:uiPriority="66" w:semiHidden="0" w:name="Medium List 2 Accent 2"/>
-    <w:lsdException w:unhideWhenUsed="0" w:uiPriority="67" w:semiHidden="0" w:name="Medium Grid 1 Accent 2"/>
-    <w:lsdException w:unhideWhenUsed="0" w:uiPriority="68" w:semiHidden="0" w:name="Medium Grid 2 Accent 2"/>
-    <w:lsdException w:unhideWhenUsed="0" w:uiPriority="69" w:semiHidden="0" w:name="Medium Grid 3 Accent 2"/>
-    <w:lsdException w:unhideWhenUsed="0" w:uiPriority="70" w:semiHidden="0" w:name="Dark List Accent 2"/>
-    <w:lsdException w:unhideWhenUsed="0" w:uiPriority="71" w:semiHidden="0" w:name="Colorful Shading Accent 2"/>
-    <w:lsdException w:unhideWhenUsed="0" w:uiPriority="72" w:semiHidden="0" w:name="Colorful List Accent 2"/>
-    <w:lsdException w:unhideWhenUsed="0" w:uiPriority="73" w:semiHidden="0" w:name="Colorful Grid Accent 2"/>
-    <w:lsdException w:unhideWhenUsed="0" w:uiPriority="60" w:semiHidden="0" w:name="Light Shading Accent 3"/>
-    <w:lsdException w:unhideWhenUsed="0" w:uiPriority="61" w:semiHidden="0" w:name="Light List Accent 3"/>
-    <w:lsdException w:unhideWhenUsed="0" w:uiPriority="62" w:semiHidden="0" w:name="Light Grid Accent 3"/>
-    <w:lsdException w:unhideWhenUsed="0" w:uiPriority="63" w:semiHidden="0" w:name="Medium Shading 1 Accent 3"/>
-    <w:lsdException w:unhideWhenUsed="0" w:uiPriority="64" w:semiHidden="0" w:name="Medium Shading 2 Accent 3"/>
-    <w:lsdException w:unhideWhenUsed="0" w:uiPriority="65" w:semiHidden="0" w:name="Medium List 1 Accent 3"/>
-    <w:lsdException w:unhideWhenUsed="0" w:uiPriority="66" w:semiHidden="0" w:name="Medium List 2 Accent 3"/>
-    <w:lsdException w:unhideWhenUsed="0" w:uiPriority="67" w:semiHidden="0" w:name="Medium Grid 1 Accent 3"/>
-    <w:lsdException w:unhideWhenUsed="0" w:uiPriority="68" w:semiHidden="0" w:name="Medium Grid 2 Accent 3"/>
-    <w:lsdException w:unhideWhenUsed="0" w:uiPriority="69" w:semiHidden="0" w:name="Medium Grid 3 Accent 3"/>
-    <w:lsdException w:unhideWhenUsed="0" w:uiPriority="70" w:semiHidden="0" w:name="Dark List Accent 3"/>
-    <w:lsdException w:unhideWhenUsed="0" w:uiPriority="71" w:semiHidden="0" w:name="Colorful Shading Accent 3"/>
-    <w:lsdException w:unhideWhenUsed="0" w:uiPriority="72" w:semiHidden="0" w:name="Colorful List Accent 3"/>
-    <w:lsdException w:unhideWhenUsed="0" w:uiPriority="73" w:semiHidden="0" w:name="Colorful Grid Accent 3"/>
-    <w:lsdException w:unhideWhenUsed="0" w:uiPriority="60" w:semiHidden="0" w:name="Light Shading Accent 4"/>
-    <w:lsdException w:unhideWhenUsed="0" w:uiPriority="61" w:semiHidden="0" w:name="Light List Accent 4"/>
-    <w:lsdException w:unhideWhenUsed="0" w:uiPriority="62" w:semiHidden="0" w:name="Light Grid Accent 4"/>
-    <w:lsdException w:unhideWhenUsed="0" w:uiPriority="63" w:semiHidden="0" w:name="Medium Shading 1 Accent 4"/>
-    <w:lsdException w:unhideWhenUsed="0" w:uiPriority="64" w:semiHidden="0" w:name="Medium Shading 2 Accent 4"/>
-    <w:lsdException w:unhideWhenUsed="0" w:uiPriority="65" w:semiHidden="0" w:name="Medium List 1 Accent 4"/>
-    <w:lsdException w:unhideWhenUsed="0" w:uiPriority="66" w:semiHidden="0" w:name="Medium List 2 Accent 4"/>
-    <w:lsdException w:unhideWhenUsed="0" w:uiPriority="67" w:semiHidden="0" w:name="Medium Grid 1 Accent 4"/>
-    <w:lsdException w:unhideWhenUsed="0" w:uiPriority="68" w:semiHidden="0" w:name="Medium Grid 2 Accent 4"/>
-    <w:lsdException w:unhideWhenUsed="0" w:uiPriority="69" w:semiHidden="0" w:name="Medium Grid 3 Accent 4"/>
-    <w:lsdException w:unhideWhenUsed="0" w:uiPriority="70" w:semiHidden="0" w:name="Dark List Accent 4"/>
-    <w:lsdException w:unhideWhenUsed="0" w:uiPriority="71" w:semiHidden="0" w:name="Colorful Shading Accent 4"/>
-    <w:lsdException w:unhideWhenUsed="0" w:uiPriority="72" w:semiHidden="0" w:name="Colorful List Accent 4"/>
-    <w:lsdException w:unhideWhenUsed="0" w:uiPriority="73" w:semiHidden="0" w:name="Colorful Grid Accent 4"/>
-    <w:lsdException w:unhideWhenUsed="0" w:uiPriority="60" w:semiHidden="0" w:name="Light Shading Accent 5"/>
-    <w:lsdException w:unhideWhenUsed="0" w:uiPriority="61" w:semiHidden="0" w:name="Light List Accent 5"/>
-    <w:lsdException w:unhideWhenUsed="0" w:uiPriority="62" w:semiHidden="0" w:name="Light Grid Accent 5"/>
-    <w:lsdException w:unhideWhenUsed="0" w:uiPriority="63" w:semiHidden="0" w:name="Medium Shading 1 Accent 5"/>
-    <w:lsdException w:unhideWhenUsed="0" w:uiPriority="64" w:semiHidden="0" w:name="Medium Shading 2 Accent 5"/>
-    <w:lsdException w:unhideWhenUsed="0" w:uiPriority="65" w:semiHidden="0" w:name="Medium List 1 Accent 5"/>
-    <w:lsdException w:unhideWhenUsed="0" w:uiPriority="66" w:semiHidden="0" w:name="Medium List 2 Accent 5"/>
-    <w:lsdException w:unhideWhenUsed="0" w:uiPriority="67" w:semiHidden="0" w:name="Medium Grid 1 Accent 5"/>
-    <w:lsdException w:unhideWhenUsed="0" w:uiPriority="68" w:semiHidden="0" w:name="Medium Grid 2 Accent 5"/>
-    <w:lsdException w:unhideWhenUsed="0" w:uiPriority="69" w:semiHidden="0" w:name="Medium Grid 3 Accent 5"/>
-    <w:lsdException w:unhideWhenUsed="0" w:uiPriority="70" w:semiHidden="0" w:name="Dark List Accent 5"/>
-    <w:lsdException w:unhideWhenUsed="0" w:uiPriority="71" w:semiHidden="0" w:name="Colorful Shading Accent 5"/>
-    <w:lsdException w:unhideWhenUsed="0" w:uiPriority="72" w:semiHidden="0" w:name="Colorful List Accent 5"/>
-    <w:lsdException w:unhideWhenUsed="0" w:uiPriority="73" w:semiHidden="0" w:name="Colorful Grid Accent 5"/>
-    <w:lsdException w:unhideWhenUsed="0" w:uiPriority="60" w:semiHidden="0" w:name="Light Shading Accent 6"/>
-    <w:lsdException w:unhideWhenUsed="0" w:uiPriority="61" w:semiHidden="0" w:name="Light List Accent 6"/>
-    <w:lsdException w:unhideWhenUsed="0" w:uiPriority="62" w:semiHidden="0" w:name="Light Grid Accent 6"/>
-    <w:lsdException w:unhideWhenUsed="0" w:uiPriority="63" w:semiHidden="0" w:name="Medium Shading 1 Accent 6"/>
-    <w:lsdException w:unhideWhenUsed="0" w:uiPriority="64" w:semiHidden="0" w:name="Medium Shading 2 Accent 6"/>
-    <w:lsdException w:unhideWhenUsed="0" w:uiPriority="65" w:semiHidden="0" w:name="Medium List 1 Accent 6"/>
-    <w:lsdException w:unhideWhenUsed="0" w:uiPriority="66" w:semiHidden="0" w:name="Medium List 2 Accent 6"/>
-    <w:lsdException w:unhideWhenUsed="0" w:uiPriority="67" w:semiHidden="0" w:name="Medium Grid 1 Accent 6"/>
-    <w:lsdException w:unhideWhenUsed="0" w:uiPriority="68" w:semiHidden="0" w:name="Medium Grid 2 Accent 6"/>
-    <w:lsdException w:unhideWhenUsed="0" w:uiPriority="69" w:semiHidden="0" w:name="Medium Grid 3 Accent 6"/>
-    <w:lsdException w:unhideWhenUsed="0" w:uiPriority="70" w:semiHidden="0" w:name="Dark List Accent 6"/>
-    <w:lsdException w:unhideWhenUsed="0" w:uiPriority="71" w:semiHidden="0" w:name="Colorful Shading Accent 6"/>
-    <w:lsdException w:unhideWhenUsed="0" w:uiPriority="72" w:semiHidden="0" w:name="Colorful List Accent 6"/>
-    <w:lsdException w:unhideWhenUsed="0" w:uiPriority="73" w:semiHidden="0" w:name="Colorful Grid Accent 6"/>
+  <w:latentStyles w:defLockedState="0" w:defUIPriority="99" w:defSemiHidden="0" w:defUnhideWhenUsed="0" w:defQFormat="0" w:count="371">
+    <w:lsdException w:name="Normal" w:uiPriority="0" w:qFormat="1"/>
+    <w:lsdException w:name="heading 1" w:uiPriority="9" w:qFormat="1"/>
+    <w:lsdException w:name="heading 2" w:semiHidden="1" w:uiPriority="9" w:unhideWhenUsed="1" w:qFormat="1"/>
+    <w:lsdException w:name="heading 3" w:semiHidden="1" w:uiPriority="9" w:unhideWhenUsed="1" w:qFormat="1"/>
+    <w:lsdException w:name="heading 4" w:semiHidden="1" w:uiPriority="9" w:unhideWhenUsed="1" w:qFormat="1"/>
+    <w:lsdException w:name="heading 5" w:semiHidden="1" w:uiPriority="9" w:unhideWhenUsed="1" w:qFormat="1"/>
+    <w:lsdException w:name="heading 6" w:semiHidden="1" w:uiPriority="9" w:unhideWhenUsed="1" w:qFormat="1"/>
+    <w:lsdException w:name="heading 7" w:semiHidden="1" w:uiPriority="9" w:unhideWhenUsed="1" w:qFormat="1"/>
+    <w:lsdException w:name="heading 8" w:semiHidden="1" w:uiPriority="9" w:unhideWhenUsed="1" w:qFormat="1"/>
+    <w:lsdException w:name="heading 9" w:semiHidden="1" w:uiPriority="9" w:unhideWhenUsed="1" w:qFormat="1"/>
+    <w:lsdException w:name="index 1" w:semiHidden="1" w:unhideWhenUsed="1"/>
+    <w:lsdException w:name="index 2" w:semiHidden="1" w:unhideWhenUsed="1"/>
+    <w:lsdException w:name="index 3" w:semiHidden="1" w:unhideWhenUsed="1"/>
+    <w:lsdException w:name="index 4" w:semiHidden="1" w:unhideWhenUsed="1"/>
+    <w:lsdException w:name="index 5" w:semiHidden="1" w:unhideWhenUsed="1"/>
+    <w:lsdException w:name="index 6" w:semiHidden="1" w:unhideWhenUsed="1"/>
+    <w:lsdException w:name="index 7" w:semiHidden="1" w:unhideWhenUsed="1"/>
+    <w:lsdException w:name="index 8" w:semiHidden="1" w:unhideWhenUsed="1"/>
+    <w:lsdException w:name="index 9" w:semiHidden="1" w:unhideWhenUsed="1"/>
+    <w:lsdException w:name="toc 1" w:semiHidden="1" w:uiPriority="39" w:unhideWhenUsed="1"/>
+    <w:lsdException w:name="toc 2" w:semiHidden="1" w:uiPriority="39" w:unhideWhenUsed="1"/>
+    <w:lsdException w:name="toc 3" w:semiHidden="1" w:uiPriority="39" w:unhideWhenUsed="1"/>
+    <w:lsdException w:name="toc 4" w:semiHidden="1" w:uiPriority="39" w:unhideWhenUsed="1"/>
+    <w:lsdException w:name="toc 5" w:semiHidden="1" w:uiPriority="39" w:unhideWhenUsed="1"/>
+    <w:lsdException w:name="toc 6" w:semiHidden="1" w:uiPriority="39" w:unhideWhenUsed="1"/>
+    <w:lsdException w:name="toc 7" w:semiHidden="1" w:uiPriority="39" w:unhideWhenUsed="1"/>
+    <w:lsdException w:name="toc 8" w:semiHidden="1" w:uiPriority="39" w:unhideWhenUsed="1"/>
+    <w:lsdException w:name="toc 9" w:semiHidden="1" w:uiPriority="39" w:unhideWhenUsed="1"/>
+    <w:lsdException w:name="Normal Indent" w:semiHidden="1" w:unhideWhenUsed="1"/>
+    <w:lsdException w:name="footnote text" w:semiHidden="1" w:unhideWhenUsed="1"/>
+    <w:lsdException w:name="annotation text" w:semiHidden="1" w:unhideWhenUsed="1"/>
+    <w:lsdException w:name="header" w:semiHidden="1" w:unhideWhenUsed="1"/>
+    <w:lsdException w:name="footer" w:semiHidden="1" w:unhideWhenUsed="1"/>
+    <w:lsdException w:name="index heading" w:semiHidden="1" w:unhideWhenUsed="1"/>
+    <w:lsdException w:name="caption" w:uiPriority="0" w:qFormat="1"/>
+    <w:lsdException w:name="table of figures" w:semiHidden="1" w:unhideWhenUsed="1"/>
+    <w:lsdException w:name="envelope address" w:semiHidden="1" w:unhideWhenUsed="1"/>
+    <w:lsdException w:name="envelope return" w:semiHidden="1" w:unhideWhenUsed="1"/>
+    <w:lsdException w:name="footnote reference" w:semiHidden="1" w:unhideWhenUsed="1"/>
+    <w:lsdException w:name="annotation reference" w:semiHidden="1" w:unhideWhenUsed="1"/>
+    <w:lsdException w:name="line number" w:semiHidden="1" w:unhideWhenUsed="1"/>
+    <w:lsdException w:name="page number" w:semiHidden="1" w:unhideWhenUsed="1"/>
+    <w:lsdException w:name="endnote reference" w:semiHidden="1" w:unhideWhenUsed="1"/>
+    <w:lsdException w:name="endnote text" w:semiHidden="1" w:unhideWhenUsed="1"/>
+    <w:lsdException w:name="table of authorities" w:semiHidden="1" w:unhideWhenUsed="1"/>
+    <w:lsdException w:name="macro" w:semiHidden="1" w:unhideWhenUsed="1"/>
+    <w:lsdException w:name="toa heading" w:semiHidden="1" w:unhideWhenUsed="1"/>
+    <w:lsdException w:name="List" w:uiPriority="0"/>
+    <w:lsdException w:name="List Bullet" w:semiHidden="1" w:unhideWhenUsed="1"/>
+    <w:lsdException w:name="List Number" w:semiHidden="1" w:unhideWhenUsed="1"/>
+    <w:lsdException w:name="List 2" w:semiHidden="1" w:unhideWhenUsed="1"/>
+    <w:lsdException w:name="List 3" w:semiHidden="1" w:unhideWhenUsed="1"/>
+    <w:lsdException w:name="List 4" w:semiHidden="1" w:unhideWhenUsed="1"/>
+    <w:lsdException w:name="List 5" w:semiHidden="1" w:unhideWhenUsed="1"/>
+    <w:lsdException w:name="List Bullet 2" w:semiHidden="1" w:unhideWhenUsed="1"/>
+    <w:lsdException w:name="List Bullet 3" w:semiHidden="1" w:unhideWhenUsed="1"/>
+    <w:lsdException w:name="List Bullet 4" w:semiHidden="1" w:unhideWhenUsed="1"/>
+    <w:lsdException w:name="List Bullet 5" w:semiHidden="1" w:unhideWhenUsed="1"/>
+    <w:lsdException w:name="List Number 2" w:semiHidden="1" w:unhideWhenUsed="1"/>
+    <w:lsdException w:name="List Number 3" w:semiHidden="1" w:unhideWhenUsed="1"/>
+    <w:lsdException w:name="List Number 4" w:semiHidden="1" w:unhideWhenUsed="1"/>
+    <w:lsdException w:name="List Number 5" w:semiHidden="1" w:unhideWhenUsed="1"/>
+    <w:lsdException w:name="Title" w:uiPriority="0" w:qFormat="1"/>
+    <w:lsdException w:name="Closing" w:semiHidden="1" w:unhideWhenUsed="1"/>
+    <w:lsdException w:name="Signature" w:semiHidden="1" w:unhideWhenUsed="1"/>
+    <w:lsdException w:name="Default Paragraph Font" w:semiHidden="1" w:uiPriority="1" w:unhideWhenUsed="1"/>
+    <w:lsdException w:name="Body Text" w:uiPriority="0"/>
+    <w:lsdException w:name="Body Text Indent" w:semiHidden="1" w:unhideWhenUsed="1"/>
+    <w:lsdException w:name="List Continue" w:semiHidden="1" w:unhideWhenUsed="1"/>
+    <w:lsdException w:name="List Continue 2" w:semiHidden="1" w:unhideWhenUsed="1"/>
+    <w:lsdException w:name="List Continue 3" w:semiHidden="1" w:unhideWhenUsed="1"/>
+    <w:lsdException w:name="List Continue 4" w:semiHidden="1" w:unhideWhenUsed="1"/>
+    <w:lsdException w:name="List Continue 5" w:semiHidden="1" w:unhideWhenUsed="1"/>
+    <w:lsdException w:name="Message Header" w:semiHidden="1" w:unhideWhenUsed="1"/>
+    <w:lsdException w:name="Subtitle" w:uiPriority="11" w:qFormat="1"/>
+    <w:lsdException w:name="Salutation" w:semiHidden="1" w:unhideWhenUsed="1"/>
+    <w:lsdException w:name="Date" w:semiHidden="1" w:unhideWhenUsed="1"/>
+    <w:lsdException w:name="Body Text First Indent" w:semiHidden="1" w:unhideWhenUsed="1"/>
+    <w:lsdException w:name="Body Text First Indent 2" w:semiHidden="1" w:unhideWhenUsed="1"/>
+    <w:lsdException w:name="Note Heading" w:semiHidden="1" w:unhideWhenUsed="1"/>
+    <w:lsdException w:name="Body Text 2" w:semiHidden="1" w:unhideWhenUsed="1"/>
+    <w:lsdException w:name="Body Text 3" w:semiHidden="1" w:unhideWhenUsed="1"/>
+    <w:lsdException w:name="Body Text Indent 2" w:semiHidden="1" w:unhideWhenUsed="1"/>
+    <w:lsdException w:name="Body Text Indent 3" w:semiHidden="1" w:unhideWhenUsed="1"/>
+    <w:lsdException w:name="Block Text" w:semiHidden="1" w:unhideWhenUsed="1"/>
+    <w:lsdException w:name="Hyperlink" w:semiHidden="1" w:unhideWhenUsed="1"/>
+    <w:lsdException w:name="FollowedHyperlink" w:semiHidden="1" w:unhideWhenUsed="1"/>
+    <w:lsdException w:name="Strong" w:uiPriority="22" w:qFormat="1"/>
+    <w:lsdException w:name="Emphasis" w:uiPriority="20" w:qFormat="1"/>
+    <w:lsdException w:name="Document Map" w:semiHidden="1" w:unhideWhenUsed="1"/>
+    <w:lsdException w:name="Plain Text" w:semiHidden="1" w:unhideWhenUsed="1"/>
+    <w:lsdException w:name="E-mail Signature" w:semiHidden="1" w:unhideWhenUsed="1"/>
+    <w:lsdException w:name="HTML Top of Form" w:semiHidden="1" w:unhideWhenUsed="1"/>
+    <w:lsdException w:name="HTML Bottom of Form" w:semiHidden="1" w:unhideWhenUsed="1"/>
+    <w:lsdException w:name="Normal (Web)" w:semiHidden="1" w:unhideWhenUsed="1"/>
+    <w:lsdException w:name="HTML Acronym" w:semiHidden="1" w:unhideWhenUsed="1"/>
+    <w:lsdException w:name="HTML Address" w:semiHidden="1" w:unhideWhenUsed="1"/>
+    <w:lsdException w:name="HTML Cite" w:semiHidden="1" w:unhideWhenUsed="1"/>
+    <w:lsdException w:name="HTML Code" w:semiHidden="1" w:unhideWhenUsed="1"/>
+    <w:lsdException w:name="HTML Definition" w:semiHidden="1" w:unhideWhenUsed="1"/>
+    <w:lsdException w:name="HTML Keyboard" w:semiHidden="1" w:unhideWhenUsed="1"/>
+    <w:lsdException w:name="HTML Preformatted" w:semiHidden="1" w:unhideWhenUsed="1"/>
+    <w:lsdException w:name="HTML Sample" w:semiHidden="1" w:unhideWhenUsed="1"/>
+    <w:lsdException w:name="HTML Typewriter" w:semiHidden="1" w:unhideWhenUsed="1"/>
+    <w:lsdException w:name="HTML Variable" w:semiHidden="1" w:unhideWhenUsed="1"/>
+    <w:lsdException w:name="Normal Table" w:semiHidden="1" w:unhideWhenUsed="1"/>
+    <w:lsdException w:name="annotation subject" w:semiHidden="1" w:unhideWhenUsed="1"/>
+    <w:lsdException w:name="No List" w:semiHidden="1" w:unhideWhenUsed="1"/>
+    <w:lsdException w:name="Outline List 1" w:semiHidden="1" w:unhideWhenUsed="1"/>
+    <w:lsdException w:name="Outline List 2" w:semiHidden="1" w:unhideWhenUsed="1"/>
+    <w:lsdException w:name="Outline List 3" w:semiHidden="1" w:unhideWhenUsed="1"/>
+    <w:lsdException w:name="Table Simple 1" w:semiHidden="1" w:unhideWhenUsed="1"/>
+    <w:lsdException w:name="Table Simple 2" w:semiHidden="1" w:unhideWhenUsed="1"/>
+    <w:lsdException w:name="Table Simple 3" w:semiHidden="1" w:unhideWhenUsed="1"/>
+    <w:lsdException w:name="Table Classic 1" w:semiHidden="1" w:unhideWhenUsed="1"/>
+    <w:lsdException w:name="Table Classic 2" w:semiHidden="1" w:unhideWhenUsed="1"/>
+    <w:lsdException w:name="Table Classic 3" w:semiHidden="1" w:unhideWhenUsed="1"/>
+    <w:lsdException w:name="Table Classic 4" w:semiHidden="1" w:unhideWhenUsed="1"/>
+    <w:lsdException w:name="Table Colorful 1" w:semiHidden="1" w:unhideWhenUsed="1"/>
+    <w:lsdException w:name="Table Colorful 2" w:semiHidden="1" w:unhideWhenUsed="1"/>
+    <w:lsdException w:name="Table Colorful 3" w:semiHidden="1" w:unhideWhenUsed="1"/>
+    <w:lsdException w:name="Table Columns 1" w:semiHidden="1" w:unhideWhenUsed="1"/>
+    <w:lsdException w:name="Table Columns 2" w:semiHidden="1" w:unhideWhenUsed="1"/>
+    <w:lsdException w:name="Table Columns 3" w:semiHidden="1" w:unhideWhenUsed="1"/>
+    <w:lsdException w:name="Table Columns 4" w:semiHidden="1" w:unhideWhenUsed="1"/>
+    <w:lsdException w:name="Table Columns 5" w:semiHidden="1" w:unhideWhenUsed="1"/>
+    <w:lsdException w:name="Table Grid 1" w:semiHidden="1" w:unhideWhenUsed="1"/>
+    <w:lsdException w:name="Table Grid 2" w:semiHidden="1" w:unhideWhenUsed="1"/>
+    <w:lsdException w:name="Table Grid 3" w:semiHidden="1" w:unhideWhenUsed="1"/>
+    <w:lsdException w:name="Table Grid 4" w:semiHidden="1" w:unhideWhenUsed="1"/>
+    <w:lsdException w:name="Table Grid 5" w:semiHidden="1" w:unhideWhenUsed="1"/>
+    <w:lsdException w:name="Table Grid 6" w:semiHidden="1" w:unhideWhenUsed="1"/>
+    <w:lsdException w:name="Table Grid 7" w:semiHidden="1" w:unhideWhenUsed="1"/>
+    <w:lsdException w:name="Table Grid 8" w:semiHidden="1" w:unhideWhenUsed="1"/>
+    <w:lsdException w:name="Table List 1" w:semiHidden="1" w:unhideWhenUsed="1"/>
+    <w:lsdException w:name="Table List 2" w:semiHidden="1" w:unhideWhenUsed="1"/>
+    <w:lsdException w:name="Table List 3" w:semiHidden="1" w:unhideWhenUsed="1"/>
+    <w:lsdException w:name="Table List 4" w:semiHidden="1" w:unhideWhenUsed="1"/>
+    <w:lsdException w:name="Table List 5" w:semiHidden="1" w:unhideWhenUsed="1"/>
+    <w:lsdException w:name="Table List 6" w:semiHidden="1" w:unhideWhenUsed="1"/>
+    <w:lsdException w:name="Table List 7" w:semiHidden="1" w:unhideWhenUsed="1"/>
+    <w:lsdException w:name="Table List 8" w:semiHidden="1" w:unhideWhenUsed="1"/>
+    <w:lsdException w:name="Table 3D effects 1" w:semiHidden="1" w:unhideWhenUsed="1"/>
+    <w:lsdException w:name="Table 3D effects 2" w:semiHidden="1" w:unhideWhenUsed="1"/>
+    <w:lsdException w:name="Table 3D effects 3" w:semiHidden="1" w:unhideWhenUsed="1"/>
+    <w:lsdException w:name="Table Contemporary" w:semiHidden="1" w:unhideWhenUsed="1"/>
+    <w:lsdException w:name="Table Elegant" w:semiHidden="1" w:unhideWhenUsed="1"/>
+    <w:lsdException w:name="Table Professional" w:semiHidden="1" w:unhideWhenUsed="1"/>
+    <w:lsdException w:name="Table Subtle 1" w:semiHidden="1" w:unhideWhenUsed="1"/>
+    <w:lsdException w:name="Table Subtle 2" w:semiHidden="1" w:unhideWhenUsed="1"/>
+    <w:lsdException w:name="Table Web 1" w:semiHidden="1" w:unhideWhenUsed="1"/>
+    <w:lsdException w:name="Table Web 2" w:semiHidden="1" w:unhideWhenUsed="1"/>
+    <w:lsdException w:name="Table Web 3" w:semiHidden="1" w:unhideWhenUsed="1"/>
+    <w:lsdException w:name="Balloon Text" w:semiHidden="1" w:unhideWhenUsed="1"/>
+    <w:lsdException w:name="Table Grid" w:semiHidden="1" w:uiPriority="39" w:unhideWhenUsed="1"/>
+    <w:lsdException w:name="Table Theme" w:semiHidden="1" w:unhideWhenUsed="1"/>
+    <w:lsdException w:name="Placeholder Text" w:semiHidden="1"/>
+    <w:lsdException w:name="Light Shading" w:uiPriority="60"/>
+    <w:lsdException w:name="Light List" w:uiPriority="61"/>
+    <w:lsdException w:name="Light Grid" w:uiPriority="62"/>
+    <w:lsdException w:name="Medium Shading 1" w:uiPriority="63"/>
+    <w:lsdException w:name="Medium Shading 2" w:uiPriority="64"/>
+    <w:lsdException w:name="Medium List 1" w:uiPriority="65"/>
+    <w:lsdException w:name="Medium List 2" w:uiPriority="66"/>
+    <w:lsdException w:name="Medium Grid 1" w:uiPriority="67"/>
+    <w:lsdException w:name="Medium Grid 2" w:uiPriority="68"/>
+    <w:lsdException w:name="Medium Grid 3" w:uiPriority="69"/>
+    <w:lsdException w:name="Dark List" w:uiPriority="70"/>
+    <w:lsdException w:name="Colorful Shading" w:uiPriority="71"/>
+    <w:lsdException w:name="Colorful List" w:uiPriority="72"/>
+    <w:lsdException w:name="Colorful Grid" w:uiPriority="73"/>
+    <w:lsdException w:name="Light Shading Accent 1" w:uiPriority="60"/>
+    <w:lsdException w:name="Light List Accent 1" w:uiPriority="61"/>
+    <w:lsdException w:name="Light Grid Accent 1" w:uiPriority="62"/>
+    <w:lsdException w:name="Medium Shading 1 Accent 1" w:uiPriority="63"/>
+    <w:lsdException w:name="Medium Shading 2 Accent 1" w:uiPriority="64"/>
+    <w:lsdException w:name="Medium List 1 Accent 1" w:uiPriority="65"/>
+    <w:lsdException w:name="Revision" w:semiHidden="1"/>
+    <w:lsdException w:name="List Paragraph" w:uiPriority="34" w:qFormat="1"/>
+    <w:lsdException w:name="Medium List 2 Accent 1" w:uiPriority="66"/>
+    <w:lsdException w:name="Medium Grid 1 Accent 1" w:uiPriority="67"/>
+    <w:lsdException w:name="Medium Grid 2 Accent 1" w:uiPriority="68"/>
+    <w:lsdException w:name="Medium Grid 3 Accent 1" w:uiPriority="69"/>
+    <w:lsdException w:name="Dark List Accent 1" w:uiPriority="70"/>
+    <w:lsdException w:name="Colorful Shading Accent 1" w:uiPriority="71"/>
+    <w:lsdException w:name="Colorful List Accent 1" w:uiPriority="72"/>
+    <w:lsdException w:name="Colorful Grid Accent 1" w:uiPriority="73"/>
+    <w:lsdException w:name="Light Shading Accent 2" w:uiPriority="60"/>
+    <w:lsdException w:name="Light List Accent 2" w:uiPriority="61"/>
+    <w:lsdException w:name="Light Grid Accent 2" w:uiPriority="62"/>
+    <w:lsdException w:name="Medium Shading 1 Accent 2" w:uiPriority="63"/>
+    <w:lsdException w:name="Medium Shading 2 Accent 2" w:uiPriority="64"/>
+    <w:lsdException w:name="Medium List 1 Accent 2" w:uiPriority="65"/>
+    <w:lsdException w:name="Medium List 2 Accent 2" w:uiPriority="66"/>
+    <w:lsdException w:name="Medium Grid 1 Accent 2" w:uiPriority="67"/>
+    <w:lsdException w:name="Medium Grid 2 Accent 2" w:uiPriority="68"/>
+    <w:lsdException w:name="Medium Grid 3 Accent 2" w:uiPriority="69"/>
+    <w:lsdException w:name="Dark List Accent 2" w:uiPriority="70"/>
+    <w:lsdException w:name="Colorful Shading Accent 2" w:uiPriority="71"/>
+    <w:lsdException w:name="Colorful List Accent 2" w:uiPriority="72"/>
+    <w:lsdException w:name="Colorful Grid Accent 2" w:uiPriority="73"/>
+    <w:lsdException w:name="Light Shading Accent 3" w:uiPriority="60"/>
+    <w:lsdException w:name="Light List Accent 3" w:uiPriority="61"/>
+    <w:lsdException w:name="Light Grid Accent 3" w:uiPriority="62"/>
+    <w:lsdException w:name="Medium Shading 1 Accent 3" w:uiPriority="63"/>
+    <w:lsdException w:name="Medium Shading 2 Accent 3" w:uiPriority="64"/>
+    <w:lsdException w:name="Medium List 1 Accent 3" w:uiPriority="65"/>
+    <w:lsdException w:name="Medium List 2 Accent 3" w:uiPriority="66"/>
+    <w:lsdException w:name="Medium Grid 1 Accent 3" w:uiPriority="67"/>
+    <w:lsdException w:name="Medium Grid 2 Accent 3" w:uiPriority="68"/>
+    <w:lsdException w:name="Medium Grid 3 Accent 3" w:uiPriority="69"/>
+    <w:lsdException w:name="Dark List Accent 3" w:uiPriority="70"/>
+    <w:lsdException w:name="Colorful Shading Accent 3" w:uiPriority="71"/>
+    <w:lsdException w:name="Colorful List Accent 3" w:uiPriority="72"/>
+    <w:lsdException w:name="Colorful Grid Accent 3" w:uiPriority="73"/>
+    <w:lsdException w:name="Light Shading Accent 4" w:uiPriority="60"/>
+    <w:lsdException w:name="Light List Accent 4" w:uiPriority="61"/>
+    <w:lsdException w:name="Light Grid Accent 4" w:uiPriority="62"/>
+    <w:lsdException w:name="Medium Shading 1 Accent 4" w:uiPriority="63"/>
+    <w:lsdException w:name="Medium Shading 2 Accent 4" w:uiPriority="64"/>
+    <w:lsdException w:name="Medium List 1 Accent 4" w:uiPriority="65"/>
+    <w:lsdException w:name="Medium List 2 Accent 4" w:uiPriority="66"/>
+    <w:lsdException w:name="Medium Grid 1 Accent 4" w:uiPriority="67"/>
+    <w:lsdException w:name="Medium Grid 2 Accent 4" w:uiPriority="68"/>
+    <w:lsdException w:name="Medium Grid 3 Accent 4" w:uiPriority="69"/>
+    <w:lsdException w:name="Dark List Accent 4" w:uiPriority="70"/>
+    <w:lsdException w:name="Colorful Shading Accent 4" w:uiPriority="71"/>
+    <w:lsdException w:name="Colorful List Accent 4" w:uiPriority="72"/>
+    <w:lsdException w:name="Colorful Grid Accent 4" w:uiPriority="73"/>
+    <w:lsdException w:name="Light Shading Accent 5" w:uiPriority="60"/>
+    <w:lsdException w:name="Light List Accent 5" w:uiPriority="61"/>
+    <w:lsdException w:name="Light Grid Accent 5" w:uiPriority="62"/>
+    <w:lsdException w:name="Medium Shading 1 Accent 5" w:uiPriority="63"/>
+    <w:lsdException w:name="Medium Shading 2 Accent 5" w:uiPriority="64"/>
+    <w:lsdException w:name="Medium List 1 Accent 5" w:uiPriority="65"/>
+    <w:lsdException w:name="Medium List 2 Accent 5" w:uiPriority="66"/>
+    <w:lsdException w:name="Medium Grid 1 Accent 5" w:uiPriority="67"/>
+    <w:lsdException w:name="Medium Grid 2 Accent 5" w:uiPriority="68"/>
+    <w:lsdException w:name="Medium Grid 3 Accent 5" w:uiPriority="69"/>
+    <w:lsdException w:name="Dark List Accent 5" w:uiPriority="70"/>
+    <w:lsdException w:name="Colorful Shading Accent 5" w:uiPriority="71"/>
+    <w:lsdException w:name="Colorful List Accent 5" w:uiPriority="72"/>
+    <w:lsdException w:name="Colorful Grid Accent 5" w:uiPriority="73"/>
+    <w:lsdException w:name="Light Shading Accent 6" w:uiPriority="60"/>
+    <w:lsdException w:name="Light List Accent 6" w:uiPriority="61"/>
+    <w:lsdException w:name="Light Grid Accent 6" w:uiPriority="62"/>
+    <w:lsdException w:name="Medium Shading 1 Accent 6" w:uiPriority="63"/>
+    <w:lsdException w:name="Medium Shading 2 Accent 6" w:uiPriority="64"/>
+    <w:lsdException w:name="Medium List 1 Accent 6" w:uiPriority="65"/>
+    <w:lsdException w:name="Medium List 2 Accent 6" w:uiPriority="66"/>
+    <w:lsdException w:name="Medium Grid 1 Accent 6" w:uiPriority="67"/>
+    <w:lsdException w:name="Medium Grid 2 Accent 6" w:uiPriority="68"/>
+    <w:lsdException w:name="Medium Grid 3 Accent 6" w:uiPriority="69"/>
+    <w:lsdException w:name="Dark List Accent 6" w:uiPriority="70"/>
+    <w:lsdException w:name="Colorful Shading Accent 6" w:uiPriority="71"/>
+    <w:lsdException w:name="Colorful List Accent 6" w:uiPriority="72"/>
+    <w:lsdException w:name="Colorful Grid Accent 6" w:uiPriority="73"/>
+    <w:lsdException w:name="Subtle Emphasis" w:uiPriority="19" w:qFormat="1"/>
+    <w:lsdException w:name="Intense Emphasis" w:uiPriority="21" w:qFormat="1"/>
+    <w:lsdException w:name="Subtle Reference" w:uiPriority="31" w:qFormat="1"/>
+    <w:lsdException w:name="Intense Reference" w:uiPriority="32" w:qFormat="1"/>
+    <w:lsdException w:name="Book Title" w:uiPriority="33" w:qFormat="1"/>
+    <w:lsdException w:name="Bibliography" w:semiHidden="1" w:uiPriority="37" w:unhideWhenUsed="1"/>
+    <w:lsdException w:name="TOC Heading" w:semiHidden="1" w:uiPriority="39" w:unhideWhenUsed="1" w:qFormat="1"/>
+    <w:lsdException w:name="Plain Table 1" w:uiPriority="41"/>
+    <w:lsdException w:name="Plain Table 2" w:uiPriority="42"/>
+    <w:lsdException w:name="Plain Table 3" w:uiPriority="43"/>
+    <w:lsdException w:name="Plain Table 4" w:uiPriority="44"/>
+    <w:lsdException w:name="Plain Table 5" w:uiPriority="45"/>
+    <w:lsdException w:name="Grid Table Light" w:uiPriority="40"/>
+    <w:lsdException w:name="Grid Table 1 Light" w:uiPriority="46"/>
+    <w:lsdException w:name="Grid Table 2" w:uiPriority="47"/>
+    <w:lsdException w:name="Grid Table 3" w:uiPriority="48"/>
+    <w:lsdException w:name="Grid Table 4" w:uiPriority="49"/>
+    <w:lsdException w:name="Grid Table 5 Dark" w:uiPriority="50"/>
+    <w:lsdException w:name="Grid Table 6 Colorful" w:uiPriority="51"/>
+    <w:lsdException w:name="Grid Table 7 Colorful" w:uiPriority="52"/>
+    <w:lsdException w:name="Grid Table 1 Light Accent 1" w:uiPriority="46"/>
+    <w:lsdException w:name="Grid Table 2 Accent 1" w:uiPriority="47"/>
+    <w:lsdException w:name="Grid Table 3 Accent 1" w:uiPriority="48"/>
+    <w:lsdException w:name="Grid Table 4 Accent 1" w:uiPriority="49"/>
+    <w:lsdException w:name="Grid Table 5 Dark Accent 1" w:uiPriority="50"/>
+    <w:lsdException w:name="Grid Table 6 Colorful Accent 1" w:uiPriority="51"/>
+    <w:lsdException w:name="Grid Table 7 Colorful Accent 1" w:uiPriority="52"/>
+    <w:lsdException w:name="Grid Table 1 Light Accent 2" w:uiPriority="46"/>
+    <w:lsdException w:name="Grid Table 2 Accent 2" w:uiPriority="47"/>
+    <w:lsdException w:name="Grid Table 3 Accent 2" w:uiPriority="48"/>
+    <w:lsdException w:name="Grid Table 4 Accent 2" w:uiPriority="49"/>
+    <w:lsdException w:name="Grid Table 5 Dark Accent 2" w:uiPriority="50"/>
+    <w:lsdException w:name="Grid Table 6 Colorful Accent 2" w:uiPriority="51"/>
+    <w:lsdException w:name="Grid Table 7 Colorful Accent 2" w:uiPriority="52"/>
+    <w:lsdException w:name="Grid Table 1 Light Accent 3" w:uiPriority="46"/>
+    <w:lsdException w:name="Grid Table 2 Accent 3" w:uiPriority="47"/>
+    <w:lsdException w:name="Grid Table 3 Accent 3" w:uiPriority="48"/>
+    <w:lsdException w:name="Grid Table 4 Accent 3" w:uiPriority="49"/>
+    <w:lsdException w:name="Grid Table 5 Dark Accent 3" w:uiPriority="50"/>
+    <w:lsdException w:name="Grid Table 6 Colorful Accent 3" w:uiPriority="51"/>
+    <w:lsdException w:name="Grid Table 7 Colorful Accent 3" w:uiPriority="52"/>
+    <w:lsdException w:name="Grid Table 1 Light Accent 4" w:uiPriority="46"/>
+    <w:lsdException w:name="Grid Table 2 Accent 4" w:uiPriority="47"/>
+    <w:lsdException w:name="Grid Table 3 Accent 4" w:uiPriority="48"/>
+    <w:lsdException w:name="Grid Table 4 Accent 4" w:uiPriority="49"/>
+    <w:lsdException w:name="Grid Table 5 Dark Accent 4" w:uiPriority="50"/>
+    <w:lsdException w:name="Grid Table 6 Colorful Accent 4" w:uiPriority="51"/>
+    <w:lsdException w:name="Grid Table 7 Colorful Accent 4" w:uiPriority="52"/>
+    <w:lsdException w:name="Grid Table 1 Light Accent 5" w:uiPriority="46"/>
+    <w:lsdException w:name="Grid Table 2 Accent 5" w:uiPriority="47"/>
+    <w:lsdException w:name="Grid Table 3 Accent 5" w:uiPriority="48"/>
+    <w:lsdException w:name="Grid Table 4 Accent 5" w:uiPriority="49"/>
+    <w:lsdException w:name="Grid Table 5 Dark Accent 5" w:uiPriority="50"/>
+    <w:lsdException w:name="Grid Table 6 Colorful Accent 5" w:uiPriority="51"/>
+    <w:lsdException w:name="Grid Table 7 Colorful Accent 5" w:uiPriority="52"/>
+    <w:lsdException w:name="Grid Table 1 Light Accent 6" w:uiPriority="46"/>
+    <w:lsdException w:name="Grid Table 2 Accent 6" w:uiPriority="47"/>
+    <w:lsdException w:name="Grid Table 3 Accent 6" w:uiPriority="48"/>
+    <w:lsdException w:name="Grid Table 4 Accent 6" w:uiPriority="49"/>
+    <w:lsdException w:name="Grid Table 5 Dark Accent 6" w:uiPriority="50"/>
+    <w:lsdException w:name="Grid Table 6 Colorful Accent 6" w:uiPriority="51"/>
+    <w:lsdException w:name="Grid Table 7 Colorful Accent 6" w:uiPriority="52"/>
+    <w:lsdException w:name="List Table 1 Light" w:uiPriority="46"/>
+    <w:lsdException w:name="List Table 2" w:uiPriority="47"/>
+    <w:lsdException w:name="List Table 3" w:uiPriority="48"/>
+    <w:lsdException w:name="List Table 4" w:uiPriority="49"/>
+    <w:lsdException w:name="List Table 5 Dark" w:uiPriority="50"/>
+    <w:lsdException w:name="List Table 6 Colorful" w:uiPriority="51"/>
+    <w:lsdException w:name="List Table 7 Colorful" w:uiPriority="52"/>
+    <w:lsdException w:name="List Table 1 Light Accent 1" w:uiPriority="46"/>
+    <w:lsdException w:name="List Table 2 Accent 1" w:uiPriority="47"/>
+    <w:lsdException w:name="List Table 3 Accent 1" w:uiPriority="48"/>
+    <w:lsdException w:name="List Table 4 Accent 1" w:uiPriority="49"/>
+    <w:lsdException w:name="List Table 5 Dark Accent 1" w:uiPriority="50"/>
+    <w:lsdException w:name="List Table 6 Colorful Accent 1" w:uiPriority="51"/>
+    <w:lsdException w:name="List Table 7 Colorful Accent 1" w:uiPriority="52"/>
+    <w:lsdException w:name="List Table 1 Light Accent 2" w:uiPriority="46"/>
+    <w:lsdException w:name="List Table 2 Accent 2" w:uiPriority="47"/>
+    <w:lsdException w:name="List Table 3 Accent 2" w:uiPriority="48"/>
+    <w:lsdException w:name="List Table 4 Accent 2" w:uiPriority="49"/>
+    <w:lsdException w:name="List Table 5 Dark Accent 2" w:uiPriority="50"/>
+    <w:lsdException w:name="List Table 6 Colorful Accent 2" w:uiPriority="51"/>
+    <w:lsdException w:name="List Table 7 Colorful Accent 2" w:uiPriority="52"/>
+    <w:lsdException w:name="List Table 1 Light Accent 3" w:uiPriority="46"/>
+    <w:lsdException w:name="List Table 2 Accent 3" w:uiPriority="47"/>
+    <w:lsdException w:name="List Table 3 Accent 3" w:uiPriority="48"/>
+    <w:lsdException w:name="List Table 4 Accent 3" w:uiPriority="49"/>
+    <w:lsdException w:name="List Table 5 Dark Accent 3" w:uiPriority="50"/>
+    <w:lsdException w:name="List Table 6 Colorful Accent 3" w:uiPriority="51"/>
+    <w:lsdException w:name="List Table 7 Colorful Accent 3" w:uiPriority="52"/>
+    <w:lsdException w:name="List Table 1 Light Accent 4" w:uiPriority="46"/>
+    <w:lsdException w:name="List Table 2 Accent 4" w:uiPriority="47"/>
+    <w:lsdException w:name="List Table 3 Accent 4" w:uiPriority="48"/>
+    <w:lsdException w:name="List Table 4 Accent 4" w:uiPriority="49"/>
+    <w:lsdException w:name="List Table 5 Dark Accent 4" w:uiPriority="50"/>
+    <w:lsdException w:name="List Table 6 Colorful Accent 4" w:uiPriority="51"/>
+    <w:lsdException w:name="List Table 7 Colorful Accent 4" w:uiPriority="52"/>
+    <w:lsdException w:name="List Table 1 Light Accent 5" w:uiPriority="46"/>
+    <w:lsdException w:name="List Table 2 Accent 5" w:uiPriority="47"/>
+    <w:lsdException w:name="List Table 3 Accent 5" w:uiPriority="48"/>
+    <w:lsdException w:name="List Table 4 Accent 5" w:uiPriority="49"/>
+    <w:lsdException w:name="List Table 5 Dark Accent 5" w:uiPriority="50"/>
+    <w:lsdException w:name="List Table 6 Colorful Accent 5" w:uiPriority="51"/>
+    <w:lsdException w:name="List Table 7 Colorful Accent 5" w:uiPriority="52"/>
+    <w:lsdException w:name="List Table 1 Light Accent 6" w:uiPriority="46"/>
+    <w:lsdException w:name="List Table 2 Accent 6" w:uiPriority="47"/>
+    <w:lsdException w:name="List Table 3 Accent 6" w:uiPriority="48"/>
+    <w:lsdException w:name="List Table 4 Accent 6" w:uiPriority="49"/>
+    <w:lsdException w:name="List Table 5 Dark Accent 6" w:uiPriority="50"/>
+    <w:lsdException w:name="List Table 6 Colorful Accent 6" w:uiPriority="51"/>
+    <w:lsdException w:name="List Table 7 Colorful Accent 6" w:uiPriority="52"/>
   </w:latentStyles>
-  <w:style w:type="paragraph" w:default="1" w:styleId="1">
+  <w:style w:type="paragraph" w:default="1" w:styleId="Normal">
     <w:name w:val="Normal"/>
     <w:qFormat/>
-    <w:uiPriority w:val="0"/>
     <w:pPr>
       <w:widowControl w:val="0"/>
     </w:pPr>
     <w:rPr>
-      <w:rFonts w:ascii="Liberation Serif" w:hAnsi="Liberation Serif" w:eastAsia="Noto Serif CJK SC" w:cs="FreeSans"/>
       <w:sz w:val="24"/>
       <w:szCs w:val="24"/>
-      <w:lang w:val="es-ES" w:eastAsia="zh-CN" w:bidi="hi-IN"/>
+      <w:lang w:eastAsia="zh-CN" w:bidi="hi-IN"/>
     </w:rPr>
   </w:style>
-  <w:style w:type="paragraph" w:styleId="2">
+  <w:style w:type="paragraph" w:styleId="Ttulo1">
     <w:name w:val="heading 1"/>
-    <w:basedOn w:val="1"/>
-    <w:next w:val="1"/>
-    <w:link w:val="14"/>
+    <w:basedOn w:val="Normal"/>
+    <w:next w:val="Normal"/>
+    <w:link w:val="Ttulo1Car"/>
+    <w:uiPriority w:val="9"/>
     <w:qFormat/>
-    <w:uiPriority w:val="9"/>
     <w:pPr>
       <w:keepNext/>
       <w:keepLines/>
@@ -1176,25 +1183,25 @@
       <w:outlineLvl w:val="0"/>
     </w:pPr>
     <w:rPr>
-      <w:rFonts w:cs="Mangal" w:asciiTheme="majorHAnsi" w:hAnsiTheme="majorHAnsi" w:eastAsiaTheme="majorEastAsia"/>
-      <w:color w:val="2E75B5" w:themeColor="accent1" w:themeShade="BF"/>
+      <w:rFonts w:asciiTheme="majorHAnsi" w:eastAsiaTheme="majorEastAsia" w:hAnsiTheme="majorHAnsi" w:cs="Mangal"/>
+      <w:color w:val="2E74B5" w:themeColor="accent1" w:themeShade="BF"/>
       <w:sz w:val="32"/>
       <w:szCs w:val="29"/>
     </w:rPr>
   </w:style>
-  <w:style w:type="character" w:default="1" w:styleId="8">
+  <w:style w:type="character" w:default="1" w:styleId="Fuentedeprrafopredeter">
     <w:name w:val="Default Paragraph Font"/>
+    <w:uiPriority w:val="1"/>
     <w:semiHidden/>
     <w:unhideWhenUsed/>
-    <w:uiPriority w:val="1"/>
   </w:style>
-  <w:style w:type="table" w:default="1" w:styleId="9">
+  <w:style w:type="table" w:default="1" w:styleId="Tablanormal">
     <w:name w:val="Normal Table"/>
+    <w:uiPriority w:val="99"/>
     <w:semiHidden/>
     <w:unhideWhenUsed/>
-    <w:uiPriority w:val="99"/>
     <w:tblPr>
-      <w:tblLayout w:type="fixed"/>
+      <w:tblInd w:w="0" w:type="dxa"/>
       <w:tblCellMar>
         <w:top w:w="0" w:type="dxa"/>
         <w:left w:w="108" w:type="dxa"/>
@@ -1203,20 +1210,24 @@
       </w:tblCellMar>
     </w:tblPr>
   </w:style>
-  <w:style w:type="paragraph" w:styleId="3">
+  <w:style w:type="numbering" w:default="1" w:styleId="Sinlista">
+    <w:name w:val="No List"/>
+    <w:uiPriority w:val="99"/>
+    <w:semiHidden/>
+    <w:unhideWhenUsed/>
+  </w:style>
+  <w:style w:type="paragraph" w:styleId="Textoindependiente">
     <w:name w:val="Body Text"/>
-    <w:basedOn w:val="1"/>
-    <w:uiPriority w:val="0"/>
+    <w:basedOn w:val="Normal"/>
     <w:pPr>
       <w:spacing w:after="140" w:line="276" w:lineRule="auto"/>
     </w:pPr>
   </w:style>
-  <w:style w:type="paragraph" w:styleId="4">
+  <w:style w:type="paragraph" w:styleId="Descripcin">
     <w:name w:val="caption"/>
-    <w:basedOn w:val="1"/>
-    <w:next w:val="1"/>
+    <w:basedOn w:val="Normal"/>
+    <w:next w:val="Normal"/>
     <w:qFormat/>
-    <w:uiPriority w:val="0"/>
     <w:pPr>
       <w:suppressLineNumbers/>
       <w:spacing w:before="120" w:after="120"/>
@@ -1226,17 +1237,15 @@
       <w:iCs/>
     </w:rPr>
   </w:style>
-  <w:style w:type="paragraph" w:styleId="5">
+  <w:style w:type="paragraph" w:styleId="Lista">
     <w:name w:val="List"/>
-    <w:basedOn w:val="3"/>
-    <w:uiPriority w:val="0"/>
+    <w:basedOn w:val="Textoindependiente"/>
   </w:style>
-  <w:style w:type="paragraph" w:styleId="6">
+  <w:style w:type="paragraph" w:styleId="Puesto">
     <w:name w:val="Title"/>
-    <w:basedOn w:val="7"/>
-    <w:next w:val="3"/>
+    <w:basedOn w:val="Heading"/>
+    <w:next w:val="Textoindependiente"/>
     <w:qFormat/>
-    <w:uiPriority w:val="0"/>
     <w:pPr>
       <w:jc w:val="center"/>
     </w:pPr>
@@ -1247,76 +1256,71 @@
       <w:szCs w:val="56"/>
     </w:rPr>
   </w:style>
-  <w:style w:type="paragraph" w:customStyle="1" w:styleId="7">
+  <w:style w:type="paragraph" w:customStyle="1" w:styleId="Heading">
     <w:name w:val="Heading"/>
-    <w:basedOn w:val="1"/>
-    <w:next w:val="3"/>
+    <w:basedOn w:val="Normal"/>
+    <w:next w:val="Textoindependiente"/>
     <w:qFormat/>
-    <w:uiPriority w:val="0"/>
     <w:pPr>
       <w:keepNext/>
       <w:spacing w:before="240" w:after="120"/>
     </w:pPr>
     <w:rPr>
-      <w:rFonts w:ascii="Liberation Sans" w:hAnsi="Liberation Sans" w:eastAsia="Noto Sans CJK SC"/>
+      <w:rFonts w:ascii="Liberation Sans" w:eastAsia="Noto Sans CJK SC" w:hAnsi="Liberation Sans"/>
       <w:sz w:val="28"/>
       <w:szCs w:val="28"/>
     </w:rPr>
   </w:style>
-  <w:style w:type="character" w:customStyle="1" w:styleId="10">
+  <w:style w:type="character" w:customStyle="1" w:styleId="Bullets">
     <w:name w:val="Bullets"/>
     <w:qFormat/>
-    <w:uiPriority w:val="0"/>
     <w:rPr>
-      <w:rFonts w:ascii="OpenSymbol" w:hAnsi="OpenSymbol" w:eastAsia="OpenSymbol" w:cs="OpenSymbol"/>
+      <w:rFonts w:ascii="OpenSymbol" w:eastAsia="OpenSymbol" w:hAnsi="OpenSymbol" w:cs="OpenSymbol"/>
     </w:rPr>
   </w:style>
-  <w:style w:type="paragraph" w:customStyle="1" w:styleId="11">
+  <w:style w:type="paragraph" w:customStyle="1" w:styleId="Index">
     <w:name w:val="Index"/>
-    <w:basedOn w:val="1"/>
+    <w:basedOn w:val="Normal"/>
     <w:qFormat/>
-    <w:uiPriority w:val="0"/>
     <w:pPr>
       <w:suppressLineNumbers/>
     </w:pPr>
   </w:style>
-  <w:style w:type="paragraph" w:customStyle="1" w:styleId="12">
+  <w:style w:type="paragraph" w:customStyle="1" w:styleId="PreformattedText">
     <w:name w:val="Preformatted Text"/>
-    <w:basedOn w:val="1"/>
+    <w:basedOn w:val="Normal"/>
     <w:qFormat/>
-    <w:uiPriority w:val="0"/>
     <w:rPr>
-      <w:rFonts w:ascii="Liberation Mono" w:hAnsi="Liberation Mono" w:eastAsia="Liberation Mono" w:cs="Liberation Mono"/>
+      <w:rFonts w:ascii="Liberation Mono" w:eastAsia="Liberation Mono" w:hAnsi="Liberation Mono" w:cs="Liberation Mono"/>
       <w:sz w:val="20"/>
       <w:szCs w:val="20"/>
     </w:rPr>
   </w:style>
-  <w:style w:type="paragraph" w:customStyle="1" w:styleId="13">
+  <w:style w:type="paragraph" w:customStyle="1" w:styleId="TableContents">
     <w:name w:val="Table Contents"/>
-    <w:basedOn w:val="1"/>
+    <w:basedOn w:val="Normal"/>
     <w:qFormat/>
-    <w:uiPriority w:val="0"/>
     <w:pPr>
       <w:suppressLineNumbers/>
     </w:pPr>
   </w:style>
-  <w:style w:type="character" w:customStyle="1" w:styleId="14">
+  <w:style w:type="character" w:customStyle="1" w:styleId="Ttulo1Car">
     <w:name w:val="Título 1 Car"/>
-    <w:basedOn w:val="8"/>
-    <w:link w:val="2"/>
+    <w:basedOn w:val="Fuentedeprrafopredeter"/>
+    <w:link w:val="Ttulo1"/>
     <w:uiPriority w:val="9"/>
     <w:rPr>
-      <w:rFonts w:cs="Mangal" w:asciiTheme="majorHAnsi" w:hAnsiTheme="majorHAnsi" w:eastAsiaTheme="majorEastAsia"/>
-      <w:color w:val="2E75B5" w:themeColor="accent1" w:themeShade="BF"/>
+      <w:rFonts w:asciiTheme="majorHAnsi" w:eastAsiaTheme="majorEastAsia" w:hAnsiTheme="majorHAnsi" w:cs="Mangal"/>
+      <w:color w:val="2E74B5" w:themeColor="accent1" w:themeShade="BF"/>
       <w:sz w:val="32"/>
       <w:szCs w:val="29"/>
     </w:rPr>
   </w:style>
-  <w:style w:type="paragraph" w:styleId="15">
+  <w:style w:type="paragraph" w:styleId="Prrafodelista">
     <w:name w:val="List Paragraph"/>
-    <w:basedOn w:val="1"/>
+    <w:basedOn w:val="Normal"/>
+    <w:uiPriority w:val="34"/>
     <w:qFormat/>
-    <w:uiPriority w:val="34"/>
     <w:pPr>
       <w:ind w:left="720"/>
       <w:contextualSpacing/>
@@ -1334,7 +1338,7 @@
   <a:themeElements>
     <a:clrScheme name="Office">
       <a:dk1>
-        <a:sysClr val="windowText" lastClr="202020"/>
+        <a:sysClr val="windowText" lastClr="000000"/>
       </a:dk1>
       <a:lt1>
         <a:sysClr val="window" lastClr="FFFFFF"/>
@@ -1581,6 +1585,7 @@
     </a:fmtScheme>
   </a:themeElements>
   <a:objectDefaults/>
+  <a:extraClrSchemeLst/>
 </a:theme>
 </file>
 

</xml_diff>